<commit_message>
Updated Minutes for Meetings
</commit_message>
<xml_diff>
--- a/COMP Game/Documentaion/MeetingMinutes.docx
+++ b/COMP Game/Documentaion/MeetingMinutes.docx
@@ -867,13 +867,7 @@
                               <w:rPr>
                                 <w:rFonts w:ascii="Arial" w:hAnsi="Arial" w:cs="Arial"/>
                               </w:rPr>
-                              <w:t xml:space="preserve"> November </w:t>
-                            </w:r>
-                            <w:r>
-                              <w:rPr>
-                                <w:rFonts w:ascii="Arial" w:hAnsi="Arial" w:cs="Arial"/>
-                              </w:rPr>
-                              <w:t>2020</w:t>
+                              <w:t xml:space="preserve"> November 2020</w:t>
                             </w:r>
                           </w:p>
                           <w:p>
@@ -1243,13 +1237,7 @@
                         <w:rPr>
                           <w:rFonts w:ascii="Arial" w:hAnsi="Arial" w:cs="Arial"/>
                         </w:rPr>
-                        <w:t xml:space="preserve"> November </w:t>
-                      </w:r>
-                      <w:r>
-                        <w:rPr>
-                          <w:rFonts w:ascii="Arial" w:hAnsi="Arial" w:cs="Arial"/>
-                        </w:rPr>
-                        <w:t>2020</w:t>
+                        <w:t xml:space="preserve"> November 2020</w:t>
                       </w:r>
                     </w:p>
                     <w:p>
@@ -1901,13 +1889,7 @@
                               <w:rPr>
                                 <w:rFonts w:ascii="Arial" w:hAnsi="Arial" w:cs="Arial"/>
                               </w:rPr>
-                              <w:t xml:space="preserve">Complete </w:t>
-                            </w:r>
-                            <w:r>
-                              <w:rPr>
-                                <w:rFonts w:ascii="Arial" w:hAnsi="Arial" w:cs="Arial"/>
-                              </w:rPr>
-                              <w:t>Movement Set up for Mini Game 1 (Dom)</w:t>
+                              <w:t>Complete Movement Set up for Mini Game 1 (Dom)</w:t>
                             </w:r>
                           </w:p>
                           <w:p>
@@ -2265,13 +2247,7 @@
                         <w:rPr>
                           <w:rFonts w:ascii="Arial" w:hAnsi="Arial" w:cs="Arial"/>
                         </w:rPr>
-                        <w:t xml:space="preserve">Complete </w:t>
-                      </w:r>
-                      <w:r>
-                        <w:rPr>
-                          <w:rFonts w:ascii="Arial" w:hAnsi="Arial" w:cs="Arial"/>
-                        </w:rPr>
-                        <w:t>Movement Set up for Mini Game 1 (Dom)</w:t>
+                        <w:t>Complete Movement Set up for Mini Game 1 (Dom)</w:t>
                       </w:r>
                     </w:p>
                     <w:p>
@@ -2322,6 +2298,3162 @@
             </w:pict>
           </mc:Fallback>
         </mc:AlternateContent>
+      </w:r>
+    </w:p>
+    <w:p/>
+    <w:p/>
+    <w:p/>
+    <w:p/>
+    <w:p/>
+    <w:p/>
+    <w:p/>
+    <w:p/>
+    <w:p/>
+    <w:p/>
+    <w:p/>
+    <w:p/>
+    <w:p/>
+    <w:p/>
+    <w:p/>
+    <w:p>
+      <w:r>
+        <w:rPr>
+          <w:noProof/>
+        </w:rPr>
+        <mc:AlternateContent>
+          <mc:Choice Requires="wps">
+            <w:drawing>
+              <wp:anchor distT="0" distB="0" distL="114300" distR="114300" simplePos="0" relativeHeight="251665408" behindDoc="0" locked="0" layoutInCell="1" allowOverlap="1" wp14:anchorId="2C470840" wp14:editId="51826580">
+                <wp:simplePos x="0" y="0"/>
+                <wp:positionH relativeFrom="margin">
+                  <wp:align>right</wp:align>
+                </wp:positionH>
+                <wp:positionV relativeFrom="paragraph">
+                  <wp:posOffset>192405</wp:posOffset>
+                </wp:positionV>
+                <wp:extent cx="5676900" cy="4067175"/>
+                <wp:effectExtent l="0" t="0" r="19050" b="28575"/>
+                <wp:wrapNone/>
+                <wp:docPr id="4" name="Rectangle: Rounded Corners 4"/>
+                <wp:cNvGraphicFramePr/>
+                <a:graphic xmlns:a="http://schemas.openxmlformats.org/drawingml/2006/main">
+                  <a:graphicData uri="http://schemas.microsoft.com/office/word/2010/wordprocessingShape">
+                    <wps:wsp>
+                      <wps:cNvSpPr/>
+                      <wps:spPr>
+                        <a:xfrm>
+                          <a:off x="0" y="0"/>
+                          <a:ext cx="5676900" cy="4067175"/>
+                        </a:xfrm>
+                        <a:prstGeom prst="roundRect">
+                          <a:avLst>
+                            <a:gd name="adj" fmla="val 4141"/>
+                          </a:avLst>
+                        </a:prstGeom>
+                        <a:ln w="19050">
+                          <a:solidFill>
+                            <a:srgbClr val="0070C0"/>
+                          </a:solidFill>
+                        </a:ln>
+                      </wps:spPr>
+                      <wps:style>
+                        <a:lnRef idx="2">
+                          <a:schemeClr val="dk1"/>
+                        </a:lnRef>
+                        <a:fillRef idx="1">
+                          <a:schemeClr val="lt1"/>
+                        </a:fillRef>
+                        <a:effectRef idx="0">
+                          <a:schemeClr val="dk1"/>
+                        </a:effectRef>
+                        <a:fontRef idx="minor">
+                          <a:schemeClr val="dk1"/>
+                        </a:fontRef>
+                      </wps:style>
+                      <wps:txbx>
+                        <w:txbxContent>
+                          <w:p>
+                            <w:pPr>
+                              <w:pStyle w:val="Heading1"/>
+                              <w:spacing w:before="0"/>
+                              <w:jc w:val="center"/>
+                              <w:rPr>
+                                <w:rFonts w:ascii="Arial" w:eastAsia="Adobe Gothic Std B" w:hAnsi="Arial" w:cs="Arial"/>
+                              </w:rPr>
+                            </w:pPr>
+                            <w:r>
+                              <w:rPr>
+                                <w:rFonts w:ascii="Arial" w:eastAsia="Adobe Gothic Std B" w:hAnsi="Arial" w:cs="Arial"/>
+                              </w:rPr>
+                              <w:t>RMSD: Group Meeting</w:t>
+                            </w:r>
+                          </w:p>
+                          <w:p>
+                            <w:pPr>
+                              <w:pBdr>
+                                <w:bottom w:val="single" w:sz="4" w:space="1" w:color="auto"/>
+                              </w:pBdr>
+                              <w:spacing w:after="0"/>
+                            </w:pPr>
+                          </w:p>
+                          <w:p>
+                            <w:pPr>
+                              <w:pStyle w:val="Heading2"/>
+                              <w:spacing w:before="120"/>
+                              <w:rPr>
+                                <w:rFonts w:ascii="Arial" w:hAnsi="Arial" w:cs="Arial"/>
+                              </w:rPr>
+                            </w:pPr>
+                            <w:r>
+                              <w:rPr>
+                                <w:rFonts w:ascii="Arial" w:hAnsi="Arial" w:cs="Arial"/>
+                              </w:rPr>
+                              <w:t>Date:</w:t>
+                            </w:r>
+                          </w:p>
+                          <w:p>
+                            <w:pPr>
+                              <w:pStyle w:val="ListParagraph"/>
+                              <w:numPr>
+                                <w:ilvl w:val="0"/>
+                                <w:numId w:val="2"/>
+                              </w:numPr>
+                              <w:rPr>
+                                <w:rFonts w:ascii="Arial" w:hAnsi="Arial" w:cs="Arial"/>
+                              </w:rPr>
+                            </w:pPr>
+                            <w:r>
+                              <w:rPr>
+                                <w:rFonts w:ascii="Arial" w:hAnsi="Arial" w:cs="Arial"/>
+                              </w:rPr>
+                              <w:t>10</w:t>
+                            </w:r>
+                            <w:r>
+                              <w:rPr>
+                                <w:rFonts w:ascii="Arial" w:hAnsi="Arial" w:cs="Arial"/>
+                                <w:vertAlign w:val="superscript"/>
+                              </w:rPr>
+                              <w:t>th</w:t>
+                            </w:r>
+                            <w:r>
+                              <w:rPr>
+                                <w:rFonts w:ascii="Arial" w:hAnsi="Arial" w:cs="Arial"/>
+                              </w:rPr>
+                              <w:t xml:space="preserve"> November 2020</w:t>
+                            </w:r>
+                          </w:p>
+                          <w:p>
+                            <w:pPr>
+                              <w:pStyle w:val="Heading2"/>
+                              <w:rPr>
+                                <w:rFonts w:ascii="Arial" w:hAnsi="Arial" w:cs="Arial"/>
+                              </w:rPr>
+                            </w:pPr>
+                            <w:r>
+                              <w:rPr>
+                                <w:rFonts w:ascii="Arial" w:hAnsi="Arial" w:cs="Arial"/>
+                              </w:rPr>
+                              <w:t>Sprint</w:t>
+                            </w:r>
+                            <w:r>
+                              <w:rPr>
+                                <w:rFonts w:ascii="Arial" w:hAnsi="Arial" w:cs="Arial"/>
+                              </w:rPr>
+                              <w:t>:</w:t>
+                            </w:r>
+                          </w:p>
+                          <w:p>
+                            <w:pPr>
+                              <w:pStyle w:val="ListParagraph"/>
+                              <w:numPr>
+                                <w:ilvl w:val="0"/>
+                                <w:numId w:val="2"/>
+                              </w:numPr>
+                              <w:rPr>
+                                <w:rFonts w:ascii="Arial" w:hAnsi="Arial" w:cs="Arial"/>
+                              </w:rPr>
+                            </w:pPr>
+                            <w:r>
+                              <w:rPr>
+                                <w:rFonts w:ascii="Arial" w:hAnsi="Arial" w:cs="Arial"/>
+                              </w:rPr>
+                              <w:t>Sprint One: Planning</w:t>
+                            </w:r>
+                          </w:p>
+                          <w:p>
+                            <w:pPr>
+                              <w:pStyle w:val="Heading2"/>
+                              <w:rPr>
+                                <w:rFonts w:ascii="Arial" w:hAnsi="Arial" w:cs="Arial"/>
+                              </w:rPr>
+                            </w:pPr>
+                            <w:r>
+                              <w:rPr>
+                                <w:rFonts w:ascii="Arial" w:hAnsi="Arial" w:cs="Arial"/>
+                              </w:rPr>
+                              <w:t>Attendees:</w:t>
+                            </w:r>
+                          </w:p>
+                          <w:p>
+                            <w:pPr>
+                              <w:pStyle w:val="ListParagraph"/>
+                              <w:numPr>
+                                <w:ilvl w:val="0"/>
+                                <w:numId w:val="1"/>
+                              </w:numPr>
+                              <w:rPr>
+                                <w:rFonts w:ascii="Arial" w:hAnsi="Arial" w:cs="Arial"/>
+                              </w:rPr>
+                            </w:pPr>
+                            <w:r>
+                              <w:rPr>
+                                <w:rFonts w:ascii="Arial" w:hAnsi="Arial" w:cs="Arial"/>
+                              </w:rPr>
+                              <w:t>Dom Sleightholme (Scrum Master)</w:t>
+                            </w:r>
+                          </w:p>
+                          <w:p>
+                            <w:pPr>
+                              <w:pStyle w:val="ListParagraph"/>
+                              <w:numPr>
+                                <w:ilvl w:val="0"/>
+                                <w:numId w:val="1"/>
+                              </w:numPr>
+                              <w:rPr>
+                                <w:rFonts w:ascii="Arial" w:hAnsi="Arial" w:cs="Arial"/>
+                              </w:rPr>
+                            </w:pPr>
+                            <w:r>
+                              <w:rPr>
+                                <w:rFonts w:ascii="Arial" w:hAnsi="Arial" w:cs="Arial"/>
+                              </w:rPr>
+                              <w:t>Ross Doran (Product Owner)</w:t>
+                            </w:r>
+                          </w:p>
+                          <w:p>
+                            <w:pPr>
+                              <w:pStyle w:val="ListParagraph"/>
+                              <w:numPr>
+                                <w:ilvl w:val="0"/>
+                                <w:numId w:val="1"/>
+                              </w:numPr>
+                              <w:rPr>
+                                <w:rFonts w:ascii="Arial" w:hAnsi="Arial" w:cs="Arial"/>
+                              </w:rPr>
+                            </w:pPr>
+                            <w:r>
+                              <w:rPr>
+                                <w:rFonts w:ascii="Arial" w:hAnsi="Arial" w:cs="Arial"/>
+                              </w:rPr>
+                              <w:t>Samuel Rowsell (Design Lead)</w:t>
+                            </w:r>
+                          </w:p>
+                          <w:p>
+                            <w:pPr>
+                              <w:pStyle w:val="ListParagraph"/>
+                              <w:numPr>
+                                <w:ilvl w:val="0"/>
+                                <w:numId w:val="1"/>
+                              </w:numPr>
+                              <w:rPr>
+                                <w:rFonts w:ascii="Arial" w:hAnsi="Arial" w:cs="Arial"/>
+                              </w:rPr>
+                            </w:pPr>
+                            <w:r>
+                              <w:rPr>
+                                <w:rFonts w:ascii="Arial" w:hAnsi="Arial" w:cs="Arial"/>
+                              </w:rPr>
+                              <w:t>Martin McKenna (Technical Lead)</w:t>
+                            </w:r>
+                          </w:p>
+                          <w:p>
+                            <w:pPr>
+                              <w:pStyle w:val="Heading2"/>
+                              <w:rPr>
+                                <w:rFonts w:ascii="Arial" w:hAnsi="Arial" w:cs="Arial"/>
+                              </w:rPr>
+                            </w:pPr>
+                            <w:r>
+                              <w:rPr>
+                                <w:rFonts w:ascii="Arial" w:hAnsi="Arial" w:cs="Arial"/>
+                              </w:rPr>
+                              <w:t>Meeting Description:</w:t>
+                            </w:r>
+                          </w:p>
+                          <w:p>
+                            <w:pPr>
+                              <w:pStyle w:val="ListParagraph"/>
+                              <w:numPr>
+                                <w:ilvl w:val="0"/>
+                                <w:numId w:val="4"/>
+                              </w:numPr>
+                              <w:rPr>
+                                <w:rFonts w:ascii="Arial" w:hAnsi="Arial" w:cs="Arial"/>
+                              </w:rPr>
+                            </w:pPr>
+                            <w:r>
+                              <w:rPr>
+                                <w:rFonts w:ascii="Arial" w:hAnsi="Arial" w:cs="Arial"/>
+                              </w:rPr>
+                              <w:t xml:space="preserve">Discussed </w:t>
+                            </w:r>
+                            <w:r>
+                              <w:rPr>
+                                <w:rFonts w:ascii="Arial" w:hAnsi="Arial" w:cs="Arial"/>
+                              </w:rPr>
+                              <w:t>Movement in Mini Game 1</w:t>
+                            </w:r>
+                          </w:p>
+                          <w:p>
+                            <w:pPr>
+                              <w:pStyle w:val="ListParagraph"/>
+                              <w:numPr>
+                                <w:ilvl w:val="0"/>
+                                <w:numId w:val="4"/>
+                              </w:numPr>
+                              <w:rPr>
+                                <w:rFonts w:ascii="Arial" w:hAnsi="Arial" w:cs="Arial"/>
+                              </w:rPr>
+                            </w:pPr>
+                            <w:r>
+                              <w:rPr>
+                                <w:rFonts w:ascii="Arial" w:hAnsi="Arial" w:cs="Arial"/>
+                              </w:rPr>
+                              <w:t>Discussed the Scoring Ideas for Mini Game 1</w:t>
+                            </w:r>
+                          </w:p>
+                          <w:p>
+                            <w:pPr>
+                              <w:pStyle w:val="Heading2"/>
+                              <w:rPr>
+                                <w:rFonts w:ascii="Arial" w:hAnsi="Arial" w:cs="Arial"/>
+                              </w:rPr>
+                            </w:pPr>
+                            <w:r>
+                              <w:rPr>
+                                <w:rFonts w:ascii="Arial" w:hAnsi="Arial" w:cs="Arial"/>
+                              </w:rPr>
+                              <w:t>Targets for Next Meeting:</w:t>
+                            </w:r>
+                          </w:p>
+                          <w:p>
+                            <w:pPr>
+                              <w:pStyle w:val="ListParagraph"/>
+                              <w:numPr>
+                                <w:ilvl w:val="0"/>
+                                <w:numId w:val="3"/>
+                              </w:numPr>
+                              <w:rPr>
+                                <w:rFonts w:ascii="Arial" w:hAnsi="Arial" w:cs="Arial"/>
+                              </w:rPr>
+                            </w:pPr>
+                            <w:r>
+                              <w:rPr>
+                                <w:rFonts w:ascii="Arial" w:hAnsi="Arial" w:cs="Arial"/>
+                              </w:rPr>
+                              <w:t xml:space="preserve">Complete </w:t>
+                            </w:r>
+                            <w:r>
+                              <w:rPr>
+                                <w:rFonts w:ascii="Arial" w:hAnsi="Arial" w:cs="Arial"/>
+                              </w:rPr>
+                              <w:t>Ideas for Mini Game 1</w:t>
+                            </w:r>
+                          </w:p>
+                          <w:p>
+                            <w:pPr>
+                              <w:pStyle w:val="ListParagraph"/>
+                              <w:numPr>
+                                <w:ilvl w:val="0"/>
+                                <w:numId w:val="3"/>
+                              </w:numPr>
+                              <w:rPr>
+                                <w:rFonts w:ascii="Arial" w:hAnsi="Arial" w:cs="Arial"/>
+                              </w:rPr>
+                            </w:pPr>
+                            <w:r>
+                              <w:rPr>
+                                <w:rFonts w:ascii="Arial" w:hAnsi="Arial" w:cs="Arial"/>
+                              </w:rPr>
+                              <w:t>Prepare Testing Form for Mini Game 1</w:t>
+                            </w:r>
+                          </w:p>
+                          <w:p>
+                            <w:pPr>
+                              <w:jc w:val="center"/>
+                            </w:pPr>
+                          </w:p>
+                        </w:txbxContent>
+                      </wps:txbx>
+                      <wps:bodyPr rot="0" spcFirstLastPara="0" vertOverflow="overflow" horzOverflow="overflow" vert="horz" wrap="square" lIns="91440" tIns="45720" rIns="91440" bIns="45720" numCol="1" spcCol="0" rtlCol="0" fromWordArt="0" anchor="t" anchorCtr="0" forceAA="0" compatLnSpc="1">
+                        <a:prstTxWarp prst="textNoShape">
+                          <a:avLst/>
+                        </a:prstTxWarp>
+                        <a:noAutofit/>
+                      </wps:bodyPr>
+                    </wps:wsp>
+                  </a:graphicData>
+                </a:graphic>
+                <wp14:sizeRelV relativeFrom="margin">
+                  <wp14:pctHeight>0</wp14:pctHeight>
+                </wp14:sizeRelV>
+              </wp:anchor>
+            </w:drawing>
+          </mc:Choice>
+          <mc:Fallback>
+            <w:pict>
+              <v:roundrect w14:anchorId="2C470840" id="Rectangle: Rounded Corners 4" o:spid="_x0000_s1029" style="position:absolute;margin-left:395.8pt;margin-top:15.15pt;width:447pt;height:320.25pt;z-index:251665408;visibility:visible;mso-wrap-style:square;mso-height-percent:0;mso-wrap-distance-left:9pt;mso-wrap-distance-top:0;mso-wrap-distance-right:9pt;mso-wrap-distance-bottom:0;mso-position-horizontal:right;mso-position-horizontal-relative:margin;mso-position-vertical:absolute;mso-position-vertical-relative:text;mso-height-percent:0;mso-height-relative:margin;v-text-anchor:top" arcsize="2712f" o:gfxdata="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" fillcolor="white [3201]" strokecolor="#0070c0" strokeweight="1.5pt">
+                <v:stroke joinstyle="miter"/>
+                <v:textbox>
+                  <w:txbxContent>
+                    <w:p>
+                      <w:pPr>
+                        <w:pStyle w:val="Heading1"/>
+                        <w:spacing w:before="0"/>
+                        <w:jc w:val="center"/>
+                        <w:rPr>
+                          <w:rFonts w:ascii="Arial" w:eastAsia="Adobe Gothic Std B" w:hAnsi="Arial" w:cs="Arial"/>
+                        </w:rPr>
+                      </w:pPr>
+                      <w:r>
+                        <w:rPr>
+                          <w:rFonts w:ascii="Arial" w:eastAsia="Adobe Gothic Std B" w:hAnsi="Arial" w:cs="Arial"/>
+                        </w:rPr>
+                        <w:t>RMSD: Group Meeting</w:t>
+                      </w:r>
+                    </w:p>
+                    <w:p>
+                      <w:pPr>
+                        <w:pBdr>
+                          <w:bottom w:val="single" w:sz="4" w:space="1" w:color="auto"/>
+                        </w:pBdr>
+                        <w:spacing w:after="0"/>
+                      </w:pPr>
+                    </w:p>
+                    <w:p>
+                      <w:pPr>
+                        <w:pStyle w:val="Heading2"/>
+                        <w:spacing w:before="120"/>
+                        <w:rPr>
+                          <w:rFonts w:ascii="Arial" w:hAnsi="Arial" w:cs="Arial"/>
+                        </w:rPr>
+                      </w:pPr>
+                      <w:r>
+                        <w:rPr>
+                          <w:rFonts w:ascii="Arial" w:hAnsi="Arial" w:cs="Arial"/>
+                        </w:rPr>
+                        <w:t>Date:</w:t>
+                      </w:r>
+                    </w:p>
+                    <w:p>
+                      <w:pPr>
+                        <w:pStyle w:val="ListParagraph"/>
+                        <w:numPr>
+                          <w:ilvl w:val="0"/>
+                          <w:numId w:val="2"/>
+                        </w:numPr>
+                        <w:rPr>
+                          <w:rFonts w:ascii="Arial" w:hAnsi="Arial" w:cs="Arial"/>
+                        </w:rPr>
+                      </w:pPr>
+                      <w:r>
+                        <w:rPr>
+                          <w:rFonts w:ascii="Arial" w:hAnsi="Arial" w:cs="Arial"/>
+                        </w:rPr>
+                        <w:t>10</w:t>
+                      </w:r>
+                      <w:r>
+                        <w:rPr>
+                          <w:rFonts w:ascii="Arial" w:hAnsi="Arial" w:cs="Arial"/>
+                          <w:vertAlign w:val="superscript"/>
+                        </w:rPr>
+                        <w:t>th</w:t>
+                      </w:r>
+                      <w:r>
+                        <w:rPr>
+                          <w:rFonts w:ascii="Arial" w:hAnsi="Arial" w:cs="Arial"/>
+                        </w:rPr>
+                        <w:t xml:space="preserve"> November 2020</w:t>
+                      </w:r>
+                    </w:p>
+                    <w:p>
+                      <w:pPr>
+                        <w:pStyle w:val="Heading2"/>
+                        <w:rPr>
+                          <w:rFonts w:ascii="Arial" w:hAnsi="Arial" w:cs="Arial"/>
+                        </w:rPr>
+                      </w:pPr>
+                      <w:r>
+                        <w:rPr>
+                          <w:rFonts w:ascii="Arial" w:hAnsi="Arial" w:cs="Arial"/>
+                        </w:rPr>
+                        <w:t>Sprint</w:t>
+                      </w:r>
+                      <w:r>
+                        <w:rPr>
+                          <w:rFonts w:ascii="Arial" w:hAnsi="Arial" w:cs="Arial"/>
+                        </w:rPr>
+                        <w:t>:</w:t>
+                      </w:r>
+                    </w:p>
+                    <w:p>
+                      <w:pPr>
+                        <w:pStyle w:val="ListParagraph"/>
+                        <w:numPr>
+                          <w:ilvl w:val="0"/>
+                          <w:numId w:val="2"/>
+                        </w:numPr>
+                        <w:rPr>
+                          <w:rFonts w:ascii="Arial" w:hAnsi="Arial" w:cs="Arial"/>
+                        </w:rPr>
+                      </w:pPr>
+                      <w:r>
+                        <w:rPr>
+                          <w:rFonts w:ascii="Arial" w:hAnsi="Arial" w:cs="Arial"/>
+                        </w:rPr>
+                        <w:t>Sprint One: Planning</w:t>
+                      </w:r>
+                    </w:p>
+                    <w:p>
+                      <w:pPr>
+                        <w:pStyle w:val="Heading2"/>
+                        <w:rPr>
+                          <w:rFonts w:ascii="Arial" w:hAnsi="Arial" w:cs="Arial"/>
+                        </w:rPr>
+                      </w:pPr>
+                      <w:r>
+                        <w:rPr>
+                          <w:rFonts w:ascii="Arial" w:hAnsi="Arial" w:cs="Arial"/>
+                        </w:rPr>
+                        <w:t>Attendees:</w:t>
+                      </w:r>
+                    </w:p>
+                    <w:p>
+                      <w:pPr>
+                        <w:pStyle w:val="ListParagraph"/>
+                        <w:numPr>
+                          <w:ilvl w:val="0"/>
+                          <w:numId w:val="1"/>
+                        </w:numPr>
+                        <w:rPr>
+                          <w:rFonts w:ascii="Arial" w:hAnsi="Arial" w:cs="Arial"/>
+                        </w:rPr>
+                      </w:pPr>
+                      <w:r>
+                        <w:rPr>
+                          <w:rFonts w:ascii="Arial" w:hAnsi="Arial" w:cs="Arial"/>
+                        </w:rPr>
+                        <w:t>Dom Sleightholme (Scrum Master)</w:t>
+                      </w:r>
+                    </w:p>
+                    <w:p>
+                      <w:pPr>
+                        <w:pStyle w:val="ListParagraph"/>
+                        <w:numPr>
+                          <w:ilvl w:val="0"/>
+                          <w:numId w:val="1"/>
+                        </w:numPr>
+                        <w:rPr>
+                          <w:rFonts w:ascii="Arial" w:hAnsi="Arial" w:cs="Arial"/>
+                        </w:rPr>
+                      </w:pPr>
+                      <w:r>
+                        <w:rPr>
+                          <w:rFonts w:ascii="Arial" w:hAnsi="Arial" w:cs="Arial"/>
+                        </w:rPr>
+                        <w:t>Ross Doran (Product Owner)</w:t>
+                      </w:r>
+                    </w:p>
+                    <w:p>
+                      <w:pPr>
+                        <w:pStyle w:val="ListParagraph"/>
+                        <w:numPr>
+                          <w:ilvl w:val="0"/>
+                          <w:numId w:val="1"/>
+                        </w:numPr>
+                        <w:rPr>
+                          <w:rFonts w:ascii="Arial" w:hAnsi="Arial" w:cs="Arial"/>
+                        </w:rPr>
+                      </w:pPr>
+                      <w:r>
+                        <w:rPr>
+                          <w:rFonts w:ascii="Arial" w:hAnsi="Arial" w:cs="Arial"/>
+                        </w:rPr>
+                        <w:t>Samuel Rowsell (Design Lead)</w:t>
+                      </w:r>
+                    </w:p>
+                    <w:p>
+                      <w:pPr>
+                        <w:pStyle w:val="ListParagraph"/>
+                        <w:numPr>
+                          <w:ilvl w:val="0"/>
+                          <w:numId w:val="1"/>
+                        </w:numPr>
+                        <w:rPr>
+                          <w:rFonts w:ascii="Arial" w:hAnsi="Arial" w:cs="Arial"/>
+                        </w:rPr>
+                      </w:pPr>
+                      <w:r>
+                        <w:rPr>
+                          <w:rFonts w:ascii="Arial" w:hAnsi="Arial" w:cs="Arial"/>
+                        </w:rPr>
+                        <w:t>Martin McKenna (Technical Lead)</w:t>
+                      </w:r>
+                    </w:p>
+                    <w:p>
+                      <w:pPr>
+                        <w:pStyle w:val="Heading2"/>
+                        <w:rPr>
+                          <w:rFonts w:ascii="Arial" w:hAnsi="Arial" w:cs="Arial"/>
+                        </w:rPr>
+                      </w:pPr>
+                      <w:r>
+                        <w:rPr>
+                          <w:rFonts w:ascii="Arial" w:hAnsi="Arial" w:cs="Arial"/>
+                        </w:rPr>
+                        <w:t>Meeting Description:</w:t>
+                      </w:r>
+                    </w:p>
+                    <w:p>
+                      <w:pPr>
+                        <w:pStyle w:val="ListParagraph"/>
+                        <w:numPr>
+                          <w:ilvl w:val="0"/>
+                          <w:numId w:val="4"/>
+                        </w:numPr>
+                        <w:rPr>
+                          <w:rFonts w:ascii="Arial" w:hAnsi="Arial" w:cs="Arial"/>
+                        </w:rPr>
+                      </w:pPr>
+                      <w:r>
+                        <w:rPr>
+                          <w:rFonts w:ascii="Arial" w:hAnsi="Arial" w:cs="Arial"/>
+                        </w:rPr>
+                        <w:t xml:space="preserve">Discussed </w:t>
+                      </w:r>
+                      <w:r>
+                        <w:rPr>
+                          <w:rFonts w:ascii="Arial" w:hAnsi="Arial" w:cs="Arial"/>
+                        </w:rPr>
+                        <w:t>Movement in Mini Game 1</w:t>
+                      </w:r>
+                    </w:p>
+                    <w:p>
+                      <w:pPr>
+                        <w:pStyle w:val="ListParagraph"/>
+                        <w:numPr>
+                          <w:ilvl w:val="0"/>
+                          <w:numId w:val="4"/>
+                        </w:numPr>
+                        <w:rPr>
+                          <w:rFonts w:ascii="Arial" w:hAnsi="Arial" w:cs="Arial"/>
+                        </w:rPr>
+                      </w:pPr>
+                      <w:r>
+                        <w:rPr>
+                          <w:rFonts w:ascii="Arial" w:hAnsi="Arial" w:cs="Arial"/>
+                        </w:rPr>
+                        <w:t>Discussed the Scoring Ideas for Mini Game 1</w:t>
+                      </w:r>
+                    </w:p>
+                    <w:p>
+                      <w:pPr>
+                        <w:pStyle w:val="Heading2"/>
+                        <w:rPr>
+                          <w:rFonts w:ascii="Arial" w:hAnsi="Arial" w:cs="Arial"/>
+                        </w:rPr>
+                      </w:pPr>
+                      <w:r>
+                        <w:rPr>
+                          <w:rFonts w:ascii="Arial" w:hAnsi="Arial" w:cs="Arial"/>
+                        </w:rPr>
+                        <w:t>Targets for Next Meeting:</w:t>
+                      </w:r>
+                    </w:p>
+                    <w:p>
+                      <w:pPr>
+                        <w:pStyle w:val="ListParagraph"/>
+                        <w:numPr>
+                          <w:ilvl w:val="0"/>
+                          <w:numId w:val="3"/>
+                        </w:numPr>
+                        <w:rPr>
+                          <w:rFonts w:ascii="Arial" w:hAnsi="Arial" w:cs="Arial"/>
+                        </w:rPr>
+                      </w:pPr>
+                      <w:r>
+                        <w:rPr>
+                          <w:rFonts w:ascii="Arial" w:hAnsi="Arial" w:cs="Arial"/>
+                        </w:rPr>
+                        <w:t xml:space="preserve">Complete </w:t>
+                      </w:r>
+                      <w:r>
+                        <w:rPr>
+                          <w:rFonts w:ascii="Arial" w:hAnsi="Arial" w:cs="Arial"/>
+                        </w:rPr>
+                        <w:t>Ideas for Mini Game 1</w:t>
+                      </w:r>
+                    </w:p>
+                    <w:p>
+                      <w:pPr>
+                        <w:pStyle w:val="ListParagraph"/>
+                        <w:numPr>
+                          <w:ilvl w:val="0"/>
+                          <w:numId w:val="3"/>
+                        </w:numPr>
+                        <w:rPr>
+                          <w:rFonts w:ascii="Arial" w:hAnsi="Arial" w:cs="Arial"/>
+                        </w:rPr>
+                      </w:pPr>
+                      <w:r>
+                        <w:rPr>
+                          <w:rFonts w:ascii="Arial" w:hAnsi="Arial" w:cs="Arial"/>
+                        </w:rPr>
+                        <w:t>Prepare Testing Form for Mini Game 1</w:t>
+                      </w:r>
+                    </w:p>
+                    <w:p>
+                      <w:pPr>
+                        <w:jc w:val="center"/>
+                      </w:pPr>
+                    </w:p>
+                  </w:txbxContent>
+                </v:textbox>
+                <w10:wrap anchorx="margin"/>
+              </v:roundrect>
+            </w:pict>
+          </mc:Fallback>
+        </mc:AlternateContent>
+      </w:r>
+    </w:p>
+    <w:p>
+      <w:pPr>
+        <w:tabs>
+          <w:tab w:val="left" w:pos="1740"/>
+        </w:tabs>
+      </w:pPr>
+      <w:r>
+        <w:tab/>
+      </w:r>
+    </w:p>
+    <w:p>
+      <w:pPr>
+        <w:tabs>
+          <w:tab w:val="left" w:pos="1740"/>
+        </w:tabs>
+      </w:pPr>
+    </w:p>
+    <w:p>
+      <w:pPr>
+        <w:tabs>
+          <w:tab w:val="left" w:pos="1740"/>
+        </w:tabs>
+      </w:pPr>
+    </w:p>
+    <w:p>
+      <w:pPr>
+        <w:tabs>
+          <w:tab w:val="left" w:pos="1740"/>
+        </w:tabs>
+      </w:pPr>
+    </w:p>
+    <w:p>
+      <w:pPr>
+        <w:tabs>
+          <w:tab w:val="left" w:pos="1740"/>
+        </w:tabs>
+      </w:pPr>
+    </w:p>
+    <w:p>
+      <w:pPr>
+        <w:tabs>
+          <w:tab w:val="left" w:pos="1740"/>
+        </w:tabs>
+      </w:pPr>
+    </w:p>
+    <w:p>
+      <w:pPr>
+        <w:tabs>
+          <w:tab w:val="left" w:pos="1740"/>
+        </w:tabs>
+      </w:pPr>
+    </w:p>
+    <w:p>
+      <w:pPr>
+        <w:tabs>
+          <w:tab w:val="left" w:pos="1740"/>
+        </w:tabs>
+      </w:pPr>
+    </w:p>
+    <w:p>
+      <w:pPr>
+        <w:tabs>
+          <w:tab w:val="left" w:pos="1740"/>
+        </w:tabs>
+      </w:pPr>
+    </w:p>
+    <w:p>
+      <w:pPr>
+        <w:tabs>
+          <w:tab w:val="left" w:pos="1740"/>
+        </w:tabs>
+      </w:pPr>
+    </w:p>
+    <w:p>
+      <w:pPr>
+        <w:tabs>
+          <w:tab w:val="left" w:pos="1740"/>
+        </w:tabs>
+      </w:pPr>
+    </w:p>
+    <w:p>
+      <w:pPr>
+        <w:tabs>
+          <w:tab w:val="left" w:pos="1740"/>
+        </w:tabs>
+      </w:pPr>
+    </w:p>
+    <w:p>
+      <w:pPr>
+        <w:tabs>
+          <w:tab w:val="left" w:pos="1740"/>
+        </w:tabs>
+      </w:pPr>
+    </w:p>
+    <w:p>
+      <w:pPr>
+        <w:tabs>
+          <w:tab w:val="left" w:pos="1740"/>
+        </w:tabs>
+      </w:pPr>
+    </w:p>
+    <w:p>
+      <w:pPr>
+        <w:tabs>
+          <w:tab w:val="left" w:pos="1740"/>
+        </w:tabs>
+      </w:pPr>
+      <w:r>
+        <w:rPr>
+          <w:noProof/>
+        </w:rPr>
+        <w:lastRenderedPageBreak/>
+        <mc:AlternateContent>
+          <mc:Choice Requires="wps">
+            <w:drawing>
+              <wp:anchor distT="0" distB="0" distL="114300" distR="114300" simplePos="0" relativeHeight="251667456" behindDoc="0" locked="0" layoutInCell="1" allowOverlap="1" wp14:anchorId="5F1AD069" wp14:editId="090F1E5B">
+                <wp:simplePos x="0" y="0"/>
+                <wp:positionH relativeFrom="margin">
+                  <wp:align>left</wp:align>
+                </wp:positionH>
+                <wp:positionV relativeFrom="paragraph">
+                  <wp:posOffset>0</wp:posOffset>
+                </wp:positionV>
+                <wp:extent cx="5676900" cy="4133850"/>
+                <wp:effectExtent l="0" t="0" r="19050" b="19050"/>
+                <wp:wrapNone/>
+                <wp:docPr id="5" name="Rectangle: Rounded Corners 5"/>
+                <wp:cNvGraphicFramePr/>
+                <a:graphic xmlns:a="http://schemas.openxmlformats.org/drawingml/2006/main">
+                  <a:graphicData uri="http://schemas.microsoft.com/office/word/2010/wordprocessingShape">
+                    <wps:wsp>
+                      <wps:cNvSpPr/>
+                      <wps:spPr>
+                        <a:xfrm>
+                          <a:off x="0" y="0"/>
+                          <a:ext cx="5676900" cy="4133850"/>
+                        </a:xfrm>
+                        <a:prstGeom prst="roundRect">
+                          <a:avLst>
+                            <a:gd name="adj" fmla="val 4141"/>
+                          </a:avLst>
+                        </a:prstGeom>
+                        <a:ln w="19050">
+                          <a:solidFill>
+                            <a:srgbClr val="0070C0"/>
+                          </a:solidFill>
+                        </a:ln>
+                      </wps:spPr>
+                      <wps:style>
+                        <a:lnRef idx="2">
+                          <a:schemeClr val="dk1"/>
+                        </a:lnRef>
+                        <a:fillRef idx="1">
+                          <a:schemeClr val="lt1"/>
+                        </a:fillRef>
+                        <a:effectRef idx="0">
+                          <a:schemeClr val="dk1"/>
+                        </a:effectRef>
+                        <a:fontRef idx="minor">
+                          <a:schemeClr val="dk1"/>
+                        </a:fontRef>
+                      </wps:style>
+                      <wps:txbx>
+                        <w:txbxContent>
+                          <w:p>
+                            <w:pPr>
+                              <w:pStyle w:val="Heading1"/>
+                              <w:spacing w:before="0"/>
+                              <w:jc w:val="center"/>
+                              <w:rPr>
+                                <w:rFonts w:ascii="Arial" w:eastAsia="Adobe Gothic Std B" w:hAnsi="Arial" w:cs="Arial"/>
+                              </w:rPr>
+                            </w:pPr>
+                            <w:r>
+                              <w:rPr>
+                                <w:rFonts w:ascii="Arial" w:eastAsia="Adobe Gothic Std B" w:hAnsi="Arial" w:cs="Arial"/>
+                              </w:rPr>
+                              <w:t>RMSD: Group Meeting</w:t>
+                            </w:r>
+                          </w:p>
+                          <w:p>
+                            <w:pPr>
+                              <w:pBdr>
+                                <w:bottom w:val="single" w:sz="4" w:space="1" w:color="auto"/>
+                              </w:pBdr>
+                              <w:spacing w:after="0"/>
+                            </w:pPr>
+                          </w:p>
+                          <w:p>
+                            <w:pPr>
+                              <w:pStyle w:val="Heading2"/>
+                              <w:spacing w:before="120"/>
+                              <w:rPr>
+                                <w:rFonts w:ascii="Arial" w:hAnsi="Arial" w:cs="Arial"/>
+                              </w:rPr>
+                            </w:pPr>
+                            <w:r>
+                              <w:rPr>
+                                <w:rFonts w:ascii="Arial" w:hAnsi="Arial" w:cs="Arial"/>
+                              </w:rPr>
+                              <w:t>Date:</w:t>
+                            </w:r>
+                          </w:p>
+                          <w:p>
+                            <w:pPr>
+                              <w:pStyle w:val="ListParagraph"/>
+                              <w:numPr>
+                                <w:ilvl w:val="0"/>
+                                <w:numId w:val="2"/>
+                              </w:numPr>
+                              <w:rPr>
+                                <w:rFonts w:ascii="Arial" w:hAnsi="Arial" w:cs="Arial"/>
+                              </w:rPr>
+                            </w:pPr>
+                            <w:r>
+                              <w:rPr>
+                                <w:rFonts w:ascii="Arial" w:hAnsi="Arial" w:cs="Arial"/>
+                              </w:rPr>
+                              <w:t>1</w:t>
+                            </w:r>
+                            <w:r>
+                              <w:rPr>
+                                <w:rFonts w:ascii="Arial" w:hAnsi="Arial" w:cs="Arial"/>
+                              </w:rPr>
+                              <w:t>7</w:t>
+                            </w:r>
+                            <w:r>
+                              <w:rPr>
+                                <w:rFonts w:ascii="Arial" w:hAnsi="Arial" w:cs="Arial"/>
+                                <w:vertAlign w:val="superscript"/>
+                              </w:rPr>
+                              <w:t>th</w:t>
+                            </w:r>
+                            <w:r>
+                              <w:rPr>
+                                <w:rFonts w:ascii="Arial" w:hAnsi="Arial" w:cs="Arial"/>
+                              </w:rPr>
+                              <w:t xml:space="preserve"> November 2020</w:t>
+                            </w:r>
+                          </w:p>
+                          <w:p>
+                            <w:pPr>
+                              <w:pStyle w:val="Heading2"/>
+                              <w:rPr>
+                                <w:rFonts w:ascii="Arial" w:hAnsi="Arial" w:cs="Arial"/>
+                              </w:rPr>
+                            </w:pPr>
+                            <w:r>
+                              <w:rPr>
+                                <w:rFonts w:ascii="Arial" w:hAnsi="Arial" w:cs="Arial"/>
+                              </w:rPr>
+                              <w:t>Sprint</w:t>
+                            </w:r>
+                            <w:r>
+                              <w:rPr>
+                                <w:rFonts w:ascii="Arial" w:hAnsi="Arial" w:cs="Arial"/>
+                              </w:rPr>
+                              <w:t>:</w:t>
+                            </w:r>
+                          </w:p>
+                          <w:p>
+                            <w:pPr>
+                              <w:pStyle w:val="ListParagraph"/>
+                              <w:numPr>
+                                <w:ilvl w:val="0"/>
+                                <w:numId w:val="2"/>
+                              </w:numPr>
+                              <w:rPr>
+                                <w:rFonts w:ascii="Arial" w:hAnsi="Arial" w:cs="Arial"/>
+                              </w:rPr>
+                            </w:pPr>
+                            <w:r>
+                              <w:rPr>
+                                <w:rFonts w:ascii="Arial" w:hAnsi="Arial" w:cs="Arial"/>
+                              </w:rPr>
+                              <w:t xml:space="preserve">Sprint </w:t>
+                            </w:r>
+                            <w:r>
+                              <w:rPr>
+                                <w:rFonts w:ascii="Arial" w:hAnsi="Arial" w:cs="Arial"/>
+                              </w:rPr>
+                              <w:t>Two: The First Game</w:t>
+                            </w:r>
+                          </w:p>
+                          <w:p>
+                            <w:pPr>
+                              <w:pStyle w:val="Heading2"/>
+                              <w:rPr>
+                                <w:rFonts w:ascii="Arial" w:hAnsi="Arial" w:cs="Arial"/>
+                              </w:rPr>
+                            </w:pPr>
+                            <w:r>
+                              <w:rPr>
+                                <w:rFonts w:ascii="Arial" w:hAnsi="Arial" w:cs="Arial"/>
+                              </w:rPr>
+                              <w:t>Attendees:</w:t>
+                            </w:r>
+                          </w:p>
+                          <w:p>
+                            <w:pPr>
+                              <w:pStyle w:val="ListParagraph"/>
+                              <w:numPr>
+                                <w:ilvl w:val="0"/>
+                                <w:numId w:val="1"/>
+                              </w:numPr>
+                              <w:rPr>
+                                <w:rFonts w:ascii="Arial" w:hAnsi="Arial" w:cs="Arial"/>
+                              </w:rPr>
+                            </w:pPr>
+                            <w:r>
+                              <w:rPr>
+                                <w:rFonts w:ascii="Arial" w:hAnsi="Arial" w:cs="Arial"/>
+                              </w:rPr>
+                              <w:t>Dom Sleightholme (Scrum Master)</w:t>
+                            </w:r>
+                          </w:p>
+                          <w:p>
+                            <w:pPr>
+                              <w:pStyle w:val="ListParagraph"/>
+                              <w:numPr>
+                                <w:ilvl w:val="0"/>
+                                <w:numId w:val="1"/>
+                              </w:numPr>
+                              <w:rPr>
+                                <w:rFonts w:ascii="Arial" w:hAnsi="Arial" w:cs="Arial"/>
+                              </w:rPr>
+                            </w:pPr>
+                            <w:r>
+                              <w:rPr>
+                                <w:rFonts w:ascii="Arial" w:hAnsi="Arial" w:cs="Arial"/>
+                              </w:rPr>
+                              <w:t>Ross Doran (Product Owner)</w:t>
+                            </w:r>
+                          </w:p>
+                          <w:p>
+                            <w:pPr>
+                              <w:pStyle w:val="ListParagraph"/>
+                              <w:numPr>
+                                <w:ilvl w:val="0"/>
+                                <w:numId w:val="1"/>
+                              </w:numPr>
+                              <w:rPr>
+                                <w:rFonts w:ascii="Arial" w:hAnsi="Arial" w:cs="Arial"/>
+                              </w:rPr>
+                            </w:pPr>
+                            <w:r>
+                              <w:rPr>
+                                <w:rFonts w:ascii="Arial" w:hAnsi="Arial" w:cs="Arial"/>
+                              </w:rPr>
+                              <w:t>Samuel Rowsell (Design Lead)</w:t>
+                            </w:r>
+                          </w:p>
+                          <w:p>
+                            <w:pPr>
+                              <w:pStyle w:val="ListParagraph"/>
+                              <w:numPr>
+                                <w:ilvl w:val="0"/>
+                                <w:numId w:val="1"/>
+                              </w:numPr>
+                              <w:rPr>
+                                <w:rFonts w:ascii="Arial" w:hAnsi="Arial" w:cs="Arial"/>
+                              </w:rPr>
+                            </w:pPr>
+                            <w:r>
+                              <w:rPr>
+                                <w:rFonts w:ascii="Arial" w:hAnsi="Arial" w:cs="Arial"/>
+                              </w:rPr>
+                              <w:t>Martin McKenna (Technical Lead)</w:t>
+                            </w:r>
+                          </w:p>
+                          <w:p>
+                            <w:pPr>
+                              <w:pStyle w:val="Heading2"/>
+                              <w:rPr>
+                                <w:rFonts w:ascii="Arial" w:hAnsi="Arial" w:cs="Arial"/>
+                              </w:rPr>
+                            </w:pPr>
+                            <w:r>
+                              <w:rPr>
+                                <w:rFonts w:ascii="Arial" w:hAnsi="Arial" w:cs="Arial"/>
+                              </w:rPr>
+                              <w:t>Meeting Description:</w:t>
+                            </w:r>
+                          </w:p>
+                          <w:p>
+                            <w:pPr>
+                              <w:pStyle w:val="ListParagraph"/>
+                              <w:numPr>
+                                <w:ilvl w:val="0"/>
+                                <w:numId w:val="4"/>
+                              </w:numPr>
+                              <w:rPr>
+                                <w:rFonts w:ascii="Arial" w:hAnsi="Arial" w:cs="Arial"/>
+                              </w:rPr>
+                            </w:pPr>
+                            <w:r>
+                              <w:rPr>
+                                <w:rFonts w:ascii="Arial" w:hAnsi="Arial" w:cs="Arial"/>
+                              </w:rPr>
+                              <w:t xml:space="preserve">Discussed </w:t>
+                            </w:r>
+                            <w:r>
+                              <w:rPr>
+                                <w:rFonts w:ascii="Arial" w:hAnsi="Arial" w:cs="Arial"/>
+                              </w:rPr>
+                              <w:t>how the testing went on Mini Game 1</w:t>
+                            </w:r>
+                          </w:p>
+                          <w:p>
+                            <w:pPr>
+                              <w:pStyle w:val="ListParagraph"/>
+                              <w:numPr>
+                                <w:ilvl w:val="0"/>
+                                <w:numId w:val="4"/>
+                              </w:numPr>
+                              <w:rPr>
+                                <w:rFonts w:ascii="Arial" w:hAnsi="Arial" w:cs="Arial"/>
+                              </w:rPr>
+                            </w:pPr>
+                            <w:r>
+                              <w:rPr>
+                                <w:rFonts w:ascii="Arial" w:hAnsi="Arial" w:cs="Arial"/>
+                              </w:rPr>
+                              <w:t>Discussed our next steps for Mini Game 1</w:t>
+                            </w:r>
+                          </w:p>
+                          <w:p>
+                            <w:pPr>
+                              <w:pStyle w:val="Heading2"/>
+                              <w:rPr>
+                                <w:rFonts w:ascii="Arial" w:hAnsi="Arial" w:cs="Arial"/>
+                              </w:rPr>
+                            </w:pPr>
+                            <w:r>
+                              <w:rPr>
+                                <w:rFonts w:ascii="Arial" w:hAnsi="Arial" w:cs="Arial"/>
+                              </w:rPr>
+                              <w:t>Targets for Next Meeting:</w:t>
+                            </w:r>
+                          </w:p>
+                          <w:p>
+                            <w:pPr>
+                              <w:pStyle w:val="ListParagraph"/>
+                              <w:numPr>
+                                <w:ilvl w:val="0"/>
+                                <w:numId w:val="3"/>
+                              </w:numPr>
+                              <w:rPr>
+                                <w:rFonts w:ascii="Arial" w:hAnsi="Arial" w:cs="Arial"/>
+                              </w:rPr>
+                            </w:pPr>
+                            <w:r>
+                              <w:rPr>
+                                <w:rFonts w:ascii="Arial" w:hAnsi="Arial" w:cs="Arial"/>
+                              </w:rPr>
+                              <w:t>Look at responses for improvements for Mini Game 1</w:t>
+                            </w:r>
+                          </w:p>
+                          <w:p>
+                            <w:pPr>
+                              <w:pStyle w:val="ListParagraph"/>
+                              <w:numPr>
+                                <w:ilvl w:val="0"/>
+                                <w:numId w:val="3"/>
+                              </w:numPr>
+                              <w:rPr>
+                                <w:rFonts w:ascii="Arial" w:hAnsi="Arial" w:cs="Arial"/>
+                              </w:rPr>
+                            </w:pPr>
+                            <w:r>
+                              <w:rPr>
+                                <w:rFonts w:ascii="Arial" w:hAnsi="Arial" w:cs="Arial"/>
+                              </w:rPr>
+                              <w:t xml:space="preserve">Start </w:t>
+                            </w:r>
+                            <w:r>
+                              <w:rPr>
+                                <w:rFonts w:ascii="Arial" w:hAnsi="Arial" w:cs="Arial"/>
+                              </w:rPr>
+                              <w:t>planning</w:t>
+                            </w:r>
+                            <w:r>
+                              <w:rPr>
+                                <w:rFonts w:ascii="Arial" w:hAnsi="Arial" w:cs="Arial"/>
+                              </w:rPr>
+                              <w:t xml:space="preserve"> Website (Ross)</w:t>
+                            </w:r>
+                          </w:p>
+                          <w:p>
+                            <w:pPr>
+                              <w:jc w:val="center"/>
+                            </w:pPr>
+                          </w:p>
+                        </w:txbxContent>
+                      </wps:txbx>
+                      <wps:bodyPr rot="0" spcFirstLastPara="0" vertOverflow="overflow" horzOverflow="overflow" vert="horz" wrap="square" lIns="91440" tIns="45720" rIns="91440" bIns="45720" numCol="1" spcCol="0" rtlCol="0" fromWordArt="0" anchor="t" anchorCtr="0" forceAA="0" compatLnSpc="1">
+                        <a:prstTxWarp prst="textNoShape">
+                          <a:avLst/>
+                        </a:prstTxWarp>
+                        <a:noAutofit/>
+                      </wps:bodyPr>
+                    </wps:wsp>
+                  </a:graphicData>
+                </a:graphic>
+                <wp14:sizeRelV relativeFrom="margin">
+                  <wp14:pctHeight>0</wp14:pctHeight>
+                </wp14:sizeRelV>
+              </wp:anchor>
+            </w:drawing>
+          </mc:Choice>
+          <mc:Fallback>
+            <w:pict>
+              <v:roundrect w14:anchorId="5F1AD069" id="Rectangle: Rounded Corners 5" o:spid="_x0000_s1030" style="position:absolute;margin-left:0;margin-top:0;width:447pt;height:325.5pt;z-index:251667456;visibility:visible;mso-wrap-style:square;mso-height-percent:0;mso-wrap-distance-left:9pt;mso-wrap-distance-top:0;mso-wrap-distance-right:9pt;mso-wrap-distance-bottom:0;mso-position-horizontal:left;mso-position-horizontal-relative:margin;mso-position-vertical:absolute;mso-position-vertical-relative:text;mso-height-percent:0;mso-height-relative:margin;v-text-anchor:top" arcsize="2712f" o:gfxdata="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" fillcolor="white [3201]" strokecolor="#0070c0" strokeweight="1.5pt">
+                <v:stroke joinstyle="miter"/>
+                <v:textbox>
+                  <w:txbxContent>
+                    <w:p>
+                      <w:pPr>
+                        <w:pStyle w:val="Heading1"/>
+                        <w:spacing w:before="0"/>
+                        <w:jc w:val="center"/>
+                        <w:rPr>
+                          <w:rFonts w:ascii="Arial" w:eastAsia="Adobe Gothic Std B" w:hAnsi="Arial" w:cs="Arial"/>
+                        </w:rPr>
+                      </w:pPr>
+                      <w:r>
+                        <w:rPr>
+                          <w:rFonts w:ascii="Arial" w:eastAsia="Adobe Gothic Std B" w:hAnsi="Arial" w:cs="Arial"/>
+                        </w:rPr>
+                        <w:t>RMSD: Group Meeting</w:t>
+                      </w:r>
+                    </w:p>
+                    <w:p>
+                      <w:pPr>
+                        <w:pBdr>
+                          <w:bottom w:val="single" w:sz="4" w:space="1" w:color="auto"/>
+                        </w:pBdr>
+                        <w:spacing w:after="0"/>
+                      </w:pPr>
+                    </w:p>
+                    <w:p>
+                      <w:pPr>
+                        <w:pStyle w:val="Heading2"/>
+                        <w:spacing w:before="120"/>
+                        <w:rPr>
+                          <w:rFonts w:ascii="Arial" w:hAnsi="Arial" w:cs="Arial"/>
+                        </w:rPr>
+                      </w:pPr>
+                      <w:r>
+                        <w:rPr>
+                          <w:rFonts w:ascii="Arial" w:hAnsi="Arial" w:cs="Arial"/>
+                        </w:rPr>
+                        <w:t>Date:</w:t>
+                      </w:r>
+                    </w:p>
+                    <w:p>
+                      <w:pPr>
+                        <w:pStyle w:val="ListParagraph"/>
+                        <w:numPr>
+                          <w:ilvl w:val="0"/>
+                          <w:numId w:val="2"/>
+                        </w:numPr>
+                        <w:rPr>
+                          <w:rFonts w:ascii="Arial" w:hAnsi="Arial" w:cs="Arial"/>
+                        </w:rPr>
+                      </w:pPr>
+                      <w:r>
+                        <w:rPr>
+                          <w:rFonts w:ascii="Arial" w:hAnsi="Arial" w:cs="Arial"/>
+                        </w:rPr>
+                        <w:t>1</w:t>
+                      </w:r>
+                      <w:r>
+                        <w:rPr>
+                          <w:rFonts w:ascii="Arial" w:hAnsi="Arial" w:cs="Arial"/>
+                        </w:rPr>
+                        <w:t>7</w:t>
+                      </w:r>
+                      <w:r>
+                        <w:rPr>
+                          <w:rFonts w:ascii="Arial" w:hAnsi="Arial" w:cs="Arial"/>
+                          <w:vertAlign w:val="superscript"/>
+                        </w:rPr>
+                        <w:t>th</w:t>
+                      </w:r>
+                      <w:r>
+                        <w:rPr>
+                          <w:rFonts w:ascii="Arial" w:hAnsi="Arial" w:cs="Arial"/>
+                        </w:rPr>
+                        <w:t xml:space="preserve"> November 2020</w:t>
+                      </w:r>
+                    </w:p>
+                    <w:p>
+                      <w:pPr>
+                        <w:pStyle w:val="Heading2"/>
+                        <w:rPr>
+                          <w:rFonts w:ascii="Arial" w:hAnsi="Arial" w:cs="Arial"/>
+                        </w:rPr>
+                      </w:pPr>
+                      <w:r>
+                        <w:rPr>
+                          <w:rFonts w:ascii="Arial" w:hAnsi="Arial" w:cs="Arial"/>
+                        </w:rPr>
+                        <w:t>Sprint</w:t>
+                      </w:r>
+                      <w:r>
+                        <w:rPr>
+                          <w:rFonts w:ascii="Arial" w:hAnsi="Arial" w:cs="Arial"/>
+                        </w:rPr>
+                        <w:t>:</w:t>
+                      </w:r>
+                    </w:p>
+                    <w:p>
+                      <w:pPr>
+                        <w:pStyle w:val="ListParagraph"/>
+                        <w:numPr>
+                          <w:ilvl w:val="0"/>
+                          <w:numId w:val="2"/>
+                        </w:numPr>
+                        <w:rPr>
+                          <w:rFonts w:ascii="Arial" w:hAnsi="Arial" w:cs="Arial"/>
+                        </w:rPr>
+                      </w:pPr>
+                      <w:r>
+                        <w:rPr>
+                          <w:rFonts w:ascii="Arial" w:hAnsi="Arial" w:cs="Arial"/>
+                        </w:rPr>
+                        <w:t xml:space="preserve">Sprint </w:t>
+                      </w:r>
+                      <w:r>
+                        <w:rPr>
+                          <w:rFonts w:ascii="Arial" w:hAnsi="Arial" w:cs="Arial"/>
+                        </w:rPr>
+                        <w:t>Two: The First Game</w:t>
+                      </w:r>
+                    </w:p>
+                    <w:p>
+                      <w:pPr>
+                        <w:pStyle w:val="Heading2"/>
+                        <w:rPr>
+                          <w:rFonts w:ascii="Arial" w:hAnsi="Arial" w:cs="Arial"/>
+                        </w:rPr>
+                      </w:pPr>
+                      <w:r>
+                        <w:rPr>
+                          <w:rFonts w:ascii="Arial" w:hAnsi="Arial" w:cs="Arial"/>
+                        </w:rPr>
+                        <w:t>Attendees:</w:t>
+                      </w:r>
+                    </w:p>
+                    <w:p>
+                      <w:pPr>
+                        <w:pStyle w:val="ListParagraph"/>
+                        <w:numPr>
+                          <w:ilvl w:val="0"/>
+                          <w:numId w:val="1"/>
+                        </w:numPr>
+                        <w:rPr>
+                          <w:rFonts w:ascii="Arial" w:hAnsi="Arial" w:cs="Arial"/>
+                        </w:rPr>
+                      </w:pPr>
+                      <w:r>
+                        <w:rPr>
+                          <w:rFonts w:ascii="Arial" w:hAnsi="Arial" w:cs="Arial"/>
+                        </w:rPr>
+                        <w:t>Dom Sleightholme (Scrum Master)</w:t>
+                      </w:r>
+                    </w:p>
+                    <w:p>
+                      <w:pPr>
+                        <w:pStyle w:val="ListParagraph"/>
+                        <w:numPr>
+                          <w:ilvl w:val="0"/>
+                          <w:numId w:val="1"/>
+                        </w:numPr>
+                        <w:rPr>
+                          <w:rFonts w:ascii="Arial" w:hAnsi="Arial" w:cs="Arial"/>
+                        </w:rPr>
+                      </w:pPr>
+                      <w:r>
+                        <w:rPr>
+                          <w:rFonts w:ascii="Arial" w:hAnsi="Arial" w:cs="Arial"/>
+                        </w:rPr>
+                        <w:t>Ross Doran (Product Owner)</w:t>
+                      </w:r>
+                    </w:p>
+                    <w:p>
+                      <w:pPr>
+                        <w:pStyle w:val="ListParagraph"/>
+                        <w:numPr>
+                          <w:ilvl w:val="0"/>
+                          <w:numId w:val="1"/>
+                        </w:numPr>
+                        <w:rPr>
+                          <w:rFonts w:ascii="Arial" w:hAnsi="Arial" w:cs="Arial"/>
+                        </w:rPr>
+                      </w:pPr>
+                      <w:r>
+                        <w:rPr>
+                          <w:rFonts w:ascii="Arial" w:hAnsi="Arial" w:cs="Arial"/>
+                        </w:rPr>
+                        <w:t>Samuel Rowsell (Design Lead)</w:t>
+                      </w:r>
+                    </w:p>
+                    <w:p>
+                      <w:pPr>
+                        <w:pStyle w:val="ListParagraph"/>
+                        <w:numPr>
+                          <w:ilvl w:val="0"/>
+                          <w:numId w:val="1"/>
+                        </w:numPr>
+                        <w:rPr>
+                          <w:rFonts w:ascii="Arial" w:hAnsi="Arial" w:cs="Arial"/>
+                        </w:rPr>
+                      </w:pPr>
+                      <w:r>
+                        <w:rPr>
+                          <w:rFonts w:ascii="Arial" w:hAnsi="Arial" w:cs="Arial"/>
+                        </w:rPr>
+                        <w:t>Martin McKenna (Technical Lead)</w:t>
+                      </w:r>
+                    </w:p>
+                    <w:p>
+                      <w:pPr>
+                        <w:pStyle w:val="Heading2"/>
+                        <w:rPr>
+                          <w:rFonts w:ascii="Arial" w:hAnsi="Arial" w:cs="Arial"/>
+                        </w:rPr>
+                      </w:pPr>
+                      <w:r>
+                        <w:rPr>
+                          <w:rFonts w:ascii="Arial" w:hAnsi="Arial" w:cs="Arial"/>
+                        </w:rPr>
+                        <w:t>Meeting Description:</w:t>
+                      </w:r>
+                    </w:p>
+                    <w:p>
+                      <w:pPr>
+                        <w:pStyle w:val="ListParagraph"/>
+                        <w:numPr>
+                          <w:ilvl w:val="0"/>
+                          <w:numId w:val="4"/>
+                        </w:numPr>
+                        <w:rPr>
+                          <w:rFonts w:ascii="Arial" w:hAnsi="Arial" w:cs="Arial"/>
+                        </w:rPr>
+                      </w:pPr>
+                      <w:r>
+                        <w:rPr>
+                          <w:rFonts w:ascii="Arial" w:hAnsi="Arial" w:cs="Arial"/>
+                        </w:rPr>
+                        <w:t xml:space="preserve">Discussed </w:t>
+                      </w:r>
+                      <w:r>
+                        <w:rPr>
+                          <w:rFonts w:ascii="Arial" w:hAnsi="Arial" w:cs="Arial"/>
+                        </w:rPr>
+                        <w:t>how the testing went on Mini Game 1</w:t>
+                      </w:r>
+                    </w:p>
+                    <w:p>
+                      <w:pPr>
+                        <w:pStyle w:val="ListParagraph"/>
+                        <w:numPr>
+                          <w:ilvl w:val="0"/>
+                          <w:numId w:val="4"/>
+                        </w:numPr>
+                        <w:rPr>
+                          <w:rFonts w:ascii="Arial" w:hAnsi="Arial" w:cs="Arial"/>
+                        </w:rPr>
+                      </w:pPr>
+                      <w:r>
+                        <w:rPr>
+                          <w:rFonts w:ascii="Arial" w:hAnsi="Arial" w:cs="Arial"/>
+                        </w:rPr>
+                        <w:t>Discussed our next steps for Mini Game 1</w:t>
+                      </w:r>
+                    </w:p>
+                    <w:p>
+                      <w:pPr>
+                        <w:pStyle w:val="Heading2"/>
+                        <w:rPr>
+                          <w:rFonts w:ascii="Arial" w:hAnsi="Arial" w:cs="Arial"/>
+                        </w:rPr>
+                      </w:pPr>
+                      <w:r>
+                        <w:rPr>
+                          <w:rFonts w:ascii="Arial" w:hAnsi="Arial" w:cs="Arial"/>
+                        </w:rPr>
+                        <w:t>Targets for Next Meeting:</w:t>
+                      </w:r>
+                    </w:p>
+                    <w:p>
+                      <w:pPr>
+                        <w:pStyle w:val="ListParagraph"/>
+                        <w:numPr>
+                          <w:ilvl w:val="0"/>
+                          <w:numId w:val="3"/>
+                        </w:numPr>
+                        <w:rPr>
+                          <w:rFonts w:ascii="Arial" w:hAnsi="Arial" w:cs="Arial"/>
+                        </w:rPr>
+                      </w:pPr>
+                      <w:r>
+                        <w:rPr>
+                          <w:rFonts w:ascii="Arial" w:hAnsi="Arial" w:cs="Arial"/>
+                        </w:rPr>
+                        <w:t>Look at responses for improvements for Mini Game 1</w:t>
+                      </w:r>
+                    </w:p>
+                    <w:p>
+                      <w:pPr>
+                        <w:pStyle w:val="ListParagraph"/>
+                        <w:numPr>
+                          <w:ilvl w:val="0"/>
+                          <w:numId w:val="3"/>
+                        </w:numPr>
+                        <w:rPr>
+                          <w:rFonts w:ascii="Arial" w:hAnsi="Arial" w:cs="Arial"/>
+                        </w:rPr>
+                      </w:pPr>
+                      <w:r>
+                        <w:rPr>
+                          <w:rFonts w:ascii="Arial" w:hAnsi="Arial" w:cs="Arial"/>
+                        </w:rPr>
+                        <w:t xml:space="preserve">Start </w:t>
+                      </w:r>
+                      <w:r>
+                        <w:rPr>
+                          <w:rFonts w:ascii="Arial" w:hAnsi="Arial" w:cs="Arial"/>
+                        </w:rPr>
+                        <w:t>planning</w:t>
+                      </w:r>
+                      <w:r>
+                        <w:rPr>
+                          <w:rFonts w:ascii="Arial" w:hAnsi="Arial" w:cs="Arial"/>
+                        </w:rPr>
+                        <w:t xml:space="preserve"> Website (Ross)</w:t>
+                      </w:r>
+                    </w:p>
+                    <w:p>
+                      <w:pPr>
+                        <w:jc w:val="center"/>
+                      </w:pPr>
+                    </w:p>
+                  </w:txbxContent>
+                </v:textbox>
+                <w10:wrap anchorx="margin"/>
+              </v:roundrect>
+            </w:pict>
+          </mc:Fallback>
+        </mc:AlternateContent>
+      </w:r>
+    </w:p>
+    <w:p/>
+    <w:p/>
+    <w:p/>
+    <w:p/>
+    <w:p/>
+    <w:p/>
+    <w:p/>
+    <w:p/>
+    <w:p/>
+    <w:p/>
+    <w:p/>
+    <w:p/>
+    <w:p/>
+    <w:p/>
+    <w:p/>
+    <w:p>
+      <w:pPr>
+        <w:tabs>
+          <w:tab w:val="left" w:pos="2865"/>
+        </w:tabs>
+      </w:pPr>
+      <w:r>
+        <w:rPr>
+          <w:noProof/>
+        </w:rPr>
+        <mc:AlternateContent>
+          <mc:Choice Requires="wps">
+            <w:drawing>
+              <wp:anchor distT="0" distB="0" distL="114300" distR="114300" simplePos="0" relativeHeight="251669504" behindDoc="0" locked="0" layoutInCell="1" allowOverlap="1" wp14:anchorId="3EDB6AE8" wp14:editId="4C7606D0">
+                <wp:simplePos x="0" y="0"/>
+                <wp:positionH relativeFrom="margin">
+                  <wp:align>left</wp:align>
+                </wp:positionH>
+                <wp:positionV relativeFrom="paragraph">
+                  <wp:posOffset>11430</wp:posOffset>
+                </wp:positionV>
+                <wp:extent cx="5676900" cy="4076700"/>
+                <wp:effectExtent l="0" t="0" r="19050" b="19050"/>
+                <wp:wrapNone/>
+                <wp:docPr id="6" name="Rectangle: Rounded Corners 6"/>
+                <wp:cNvGraphicFramePr/>
+                <a:graphic xmlns:a="http://schemas.openxmlformats.org/drawingml/2006/main">
+                  <a:graphicData uri="http://schemas.microsoft.com/office/word/2010/wordprocessingShape">
+                    <wps:wsp>
+                      <wps:cNvSpPr/>
+                      <wps:spPr>
+                        <a:xfrm>
+                          <a:off x="0" y="0"/>
+                          <a:ext cx="5676900" cy="4076700"/>
+                        </a:xfrm>
+                        <a:prstGeom prst="roundRect">
+                          <a:avLst>
+                            <a:gd name="adj" fmla="val 4141"/>
+                          </a:avLst>
+                        </a:prstGeom>
+                        <a:ln w="19050">
+                          <a:solidFill>
+                            <a:srgbClr val="0070C0"/>
+                          </a:solidFill>
+                        </a:ln>
+                      </wps:spPr>
+                      <wps:style>
+                        <a:lnRef idx="2">
+                          <a:schemeClr val="dk1"/>
+                        </a:lnRef>
+                        <a:fillRef idx="1">
+                          <a:schemeClr val="lt1"/>
+                        </a:fillRef>
+                        <a:effectRef idx="0">
+                          <a:schemeClr val="dk1"/>
+                        </a:effectRef>
+                        <a:fontRef idx="minor">
+                          <a:schemeClr val="dk1"/>
+                        </a:fontRef>
+                      </wps:style>
+                      <wps:txbx>
+                        <w:txbxContent>
+                          <w:p>
+                            <w:pPr>
+                              <w:pStyle w:val="Heading1"/>
+                              <w:spacing w:before="0"/>
+                              <w:jc w:val="center"/>
+                              <w:rPr>
+                                <w:rFonts w:ascii="Arial" w:eastAsia="Adobe Gothic Std B" w:hAnsi="Arial" w:cs="Arial"/>
+                              </w:rPr>
+                            </w:pPr>
+                            <w:r>
+                              <w:rPr>
+                                <w:rFonts w:ascii="Arial" w:eastAsia="Adobe Gothic Std B" w:hAnsi="Arial" w:cs="Arial"/>
+                              </w:rPr>
+                              <w:t>RMSD: Group Meeting</w:t>
+                            </w:r>
+                          </w:p>
+                          <w:p>
+                            <w:pPr>
+                              <w:pBdr>
+                                <w:bottom w:val="single" w:sz="4" w:space="1" w:color="auto"/>
+                              </w:pBdr>
+                              <w:spacing w:after="0"/>
+                            </w:pPr>
+                          </w:p>
+                          <w:p>
+                            <w:pPr>
+                              <w:pStyle w:val="Heading2"/>
+                              <w:spacing w:before="120"/>
+                              <w:rPr>
+                                <w:rFonts w:ascii="Arial" w:hAnsi="Arial" w:cs="Arial"/>
+                              </w:rPr>
+                            </w:pPr>
+                            <w:r>
+                              <w:rPr>
+                                <w:rFonts w:ascii="Arial" w:hAnsi="Arial" w:cs="Arial"/>
+                              </w:rPr>
+                              <w:t>Date:</w:t>
+                            </w:r>
+                          </w:p>
+                          <w:p>
+                            <w:pPr>
+                              <w:pStyle w:val="ListParagraph"/>
+                              <w:numPr>
+                                <w:ilvl w:val="0"/>
+                                <w:numId w:val="2"/>
+                              </w:numPr>
+                              <w:rPr>
+                                <w:rFonts w:ascii="Arial" w:hAnsi="Arial" w:cs="Arial"/>
+                              </w:rPr>
+                            </w:pPr>
+                            <w:r>
+                              <w:rPr>
+                                <w:rFonts w:ascii="Arial" w:hAnsi="Arial" w:cs="Arial"/>
+                              </w:rPr>
+                              <w:t>19</w:t>
+                            </w:r>
+                            <w:r>
+                              <w:rPr>
+                                <w:rFonts w:ascii="Arial" w:hAnsi="Arial" w:cs="Arial"/>
+                                <w:vertAlign w:val="superscript"/>
+                              </w:rPr>
+                              <w:t>th</w:t>
+                            </w:r>
+                            <w:r>
+                              <w:rPr>
+                                <w:rFonts w:ascii="Arial" w:hAnsi="Arial" w:cs="Arial"/>
+                              </w:rPr>
+                              <w:t xml:space="preserve"> November 2020</w:t>
+                            </w:r>
+                          </w:p>
+                          <w:p>
+                            <w:pPr>
+                              <w:pStyle w:val="Heading2"/>
+                              <w:rPr>
+                                <w:rFonts w:ascii="Arial" w:hAnsi="Arial" w:cs="Arial"/>
+                              </w:rPr>
+                            </w:pPr>
+                            <w:r>
+                              <w:rPr>
+                                <w:rFonts w:ascii="Arial" w:hAnsi="Arial" w:cs="Arial"/>
+                              </w:rPr>
+                              <w:t>Sprint</w:t>
+                            </w:r>
+                            <w:r>
+                              <w:rPr>
+                                <w:rFonts w:ascii="Arial" w:hAnsi="Arial" w:cs="Arial"/>
+                              </w:rPr>
+                              <w:t>:</w:t>
+                            </w:r>
+                          </w:p>
+                          <w:p>
+                            <w:pPr>
+                              <w:pStyle w:val="ListParagraph"/>
+                              <w:numPr>
+                                <w:ilvl w:val="0"/>
+                                <w:numId w:val="2"/>
+                              </w:numPr>
+                              <w:rPr>
+                                <w:rFonts w:ascii="Arial" w:hAnsi="Arial" w:cs="Arial"/>
+                              </w:rPr>
+                            </w:pPr>
+                            <w:r>
+                              <w:rPr>
+                                <w:rFonts w:ascii="Arial" w:hAnsi="Arial" w:cs="Arial"/>
+                              </w:rPr>
+                              <w:t xml:space="preserve">Sprint </w:t>
+                            </w:r>
+                            <w:r>
+                              <w:rPr>
+                                <w:rFonts w:ascii="Arial" w:hAnsi="Arial" w:cs="Arial"/>
+                              </w:rPr>
+                              <w:t>Two: The First Game</w:t>
+                            </w:r>
+                          </w:p>
+                          <w:p>
+                            <w:pPr>
+                              <w:pStyle w:val="Heading2"/>
+                              <w:rPr>
+                                <w:rFonts w:ascii="Arial" w:hAnsi="Arial" w:cs="Arial"/>
+                              </w:rPr>
+                            </w:pPr>
+                            <w:r>
+                              <w:rPr>
+                                <w:rFonts w:ascii="Arial" w:hAnsi="Arial" w:cs="Arial"/>
+                              </w:rPr>
+                              <w:t>Attendees:</w:t>
+                            </w:r>
+                          </w:p>
+                          <w:p>
+                            <w:pPr>
+                              <w:pStyle w:val="ListParagraph"/>
+                              <w:numPr>
+                                <w:ilvl w:val="0"/>
+                                <w:numId w:val="1"/>
+                              </w:numPr>
+                              <w:rPr>
+                                <w:rFonts w:ascii="Arial" w:hAnsi="Arial" w:cs="Arial"/>
+                              </w:rPr>
+                            </w:pPr>
+                            <w:r>
+                              <w:rPr>
+                                <w:rFonts w:ascii="Arial" w:hAnsi="Arial" w:cs="Arial"/>
+                              </w:rPr>
+                              <w:t>Dom Sleightholme (Scrum Master)</w:t>
+                            </w:r>
+                          </w:p>
+                          <w:p>
+                            <w:pPr>
+                              <w:pStyle w:val="ListParagraph"/>
+                              <w:numPr>
+                                <w:ilvl w:val="0"/>
+                                <w:numId w:val="1"/>
+                              </w:numPr>
+                              <w:rPr>
+                                <w:rFonts w:ascii="Arial" w:hAnsi="Arial" w:cs="Arial"/>
+                              </w:rPr>
+                            </w:pPr>
+                            <w:r>
+                              <w:rPr>
+                                <w:rFonts w:ascii="Arial" w:hAnsi="Arial" w:cs="Arial"/>
+                              </w:rPr>
+                              <w:t>Ross Doran (Product Owner)</w:t>
+                            </w:r>
+                          </w:p>
+                          <w:p>
+                            <w:pPr>
+                              <w:pStyle w:val="ListParagraph"/>
+                              <w:numPr>
+                                <w:ilvl w:val="0"/>
+                                <w:numId w:val="1"/>
+                              </w:numPr>
+                              <w:rPr>
+                                <w:rFonts w:ascii="Arial" w:hAnsi="Arial" w:cs="Arial"/>
+                              </w:rPr>
+                            </w:pPr>
+                            <w:r>
+                              <w:rPr>
+                                <w:rFonts w:ascii="Arial" w:hAnsi="Arial" w:cs="Arial"/>
+                              </w:rPr>
+                              <w:t>Martin McKenna (Technical Lead)</w:t>
+                            </w:r>
+                          </w:p>
+                          <w:p>
+                            <w:pPr>
+                              <w:pStyle w:val="Heading2"/>
+                              <w:rPr>
+                                <w:rFonts w:ascii="Arial" w:hAnsi="Arial" w:cs="Arial"/>
+                              </w:rPr>
+                            </w:pPr>
+                            <w:r>
+                              <w:rPr>
+                                <w:rFonts w:ascii="Arial" w:hAnsi="Arial" w:cs="Arial"/>
+                              </w:rPr>
+                              <w:t>Meeting Description:</w:t>
+                            </w:r>
+                          </w:p>
+                          <w:p>
+                            <w:pPr>
+                              <w:pStyle w:val="ListParagraph"/>
+                              <w:numPr>
+                                <w:ilvl w:val="0"/>
+                                <w:numId w:val="4"/>
+                              </w:numPr>
+                              <w:rPr>
+                                <w:rFonts w:ascii="Arial" w:hAnsi="Arial" w:cs="Arial"/>
+                              </w:rPr>
+                            </w:pPr>
+                            <w:r>
+                              <w:rPr>
+                                <w:rFonts w:ascii="Arial" w:hAnsi="Arial" w:cs="Arial"/>
+                              </w:rPr>
+                              <w:t>Discussed Ideas on Website with Paul</w:t>
+                            </w:r>
+                          </w:p>
+                          <w:p>
+                            <w:pPr>
+                              <w:pStyle w:val="ListParagraph"/>
+                              <w:numPr>
+                                <w:ilvl w:val="0"/>
+                                <w:numId w:val="4"/>
+                              </w:numPr>
+                              <w:rPr>
+                                <w:rFonts w:ascii="Arial" w:hAnsi="Arial" w:cs="Arial"/>
+                              </w:rPr>
+                            </w:pPr>
+                            <w:r>
+                              <w:rPr>
+                                <w:rFonts w:ascii="Arial" w:hAnsi="Arial" w:cs="Arial"/>
+                              </w:rPr>
+                              <w:t>Discussed our next steps in Development for Mini Game 1</w:t>
+                            </w:r>
+                          </w:p>
+                          <w:p>
+                            <w:pPr>
+                              <w:pStyle w:val="Heading2"/>
+                              <w:rPr>
+                                <w:rFonts w:ascii="Arial" w:hAnsi="Arial" w:cs="Arial"/>
+                              </w:rPr>
+                            </w:pPr>
+                            <w:r>
+                              <w:rPr>
+                                <w:rFonts w:ascii="Arial" w:hAnsi="Arial" w:cs="Arial"/>
+                              </w:rPr>
+                              <w:t>Targets for Next Meeting:</w:t>
+                            </w:r>
+                          </w:p>
+                          <w:p>
+                            <w:pPr>
+                              <w:pStyle w:val="ListParagraph"/>
+                              <w:numPr>
+                                <w:ilvl w:val="0"/>
+                                <w:numId w:val="3"/>
+                              </w:numPr>
+                              <w:rPr>
+                                <w:rFonts w:ascii="Arial" w:hAnsi="Arial" w:cs="Arial"/>
+                              </w:rPr>
+                            </w:pPr>
+                            <w:r>
+                              <w:rPr>
+                                <w:rFonts w:ascii="Arial" w:hAnsi="Arial" w:cs="Arial"/>
+                              </w:rPr>
+                              <w:t>Start Planning Website and information included</w:t>
+                            </w:r>
+                          </w:p>
+                          <w:p>
+                            <w:pPr>
+                              <w:pStyle w:val="ListParagraph"/>
+                              <w:numPr>
+                                <w:ilvl w:val="0"/>
+                                <w:numId w:val="3"/>
+                              </w:numPr>
+                              <w:rPr>
+                                <w:rFonts w:ascii="Arial" w:hAnsi="Arial" w:cs="Arial"/>
+                              </w:rPr>
+                            </w:pPr>
+                            <w:r>
+                              <w:rPr>
+                                <w:rFonts w:ascii="Arial" w:hAnsi="Arial" w:cs="Arial"/>
+                              </w:rPr>
+                              <w:t>Discussed how we are going to do scoring for the whole game</w:t>
+                            </w:r>
+                          </w:p>
+                          <w:p>
+                            <w:pPr>
+                              <w:pStyle w:val="ListParagraph"/>
+                              <w:numPr>
+                                <w:ilvl w:val="0"/>
+                                <w:numId w:val="3"/>
+                              </w:numPr>
+                              <w:rPr>
+                                <w:rFonts w:ascii="Arial" w:hAnsi="Arial" w:cs="Arial"/>
+                              </w:rPr>
+                            </w:pPr>
+                            <w:r>
+                              <w:rPr>
+                                <w:rFonts w:ascii="Arial" w:hAnsi="Arial" w:cs="Arial"/>
+                              </w:rPr>
+                              <w:t>Discussed the changes we have made for Mini Game 1</w:t>
+                            </w:r>
+                          </w:p>
+                          <w:p>
+                            <w:pPr>
+                              <w:jc w:val="center"/>
+                            </w:pPr>
+                          </w:p>
+                        </w:txbxContent>
+                      </wps:txbx>
+                      <wps:bodyPr rot="0" spcFirstLastPara="0" vertOverflow="overflow" horzOverflow="overflow" vert="horz" wrap="square" lIns="91440" tIns="45720" rIns="91440" bIns="45720" numCol="1" spcCol="0" rtlCol="0" fromWordArt="0" anchor="t" anchorCtr="0" forceAA="0" compatLnSpc="1">
+                        <a:prstTxWarp prst="textNoShape">
+                          <a:avLst/>
+                        </a:prstTxWarp>
+                        <a:noAutofit/>
+                      </wps:bodyPr>
+                    </wps:wsp>
+                  </a:graphicData>
+                </a:graphic>
+                <wp14:sizeRelV relativeFrom="margin">
+                  <wp14:pctHeight>0</wp14:pctHeight>
+                </wp14:sizeRelV>
+              </wp:anchor>
+            </w:drawing>
+          </mc:Choice>
+          <mc:Fallback>
+            <w:pict>
+              <v:roundrect w14:anchorId="3EDB6AE8" id="Rectangle: Rounded Corners 6" o:spid="_x0000_s1031" style="position:absolute;margin-left:0;margin-top:.9pt;width:447pt;height:321pt;z-index:251669504;visibility:visible;mso-wrap-style:square;mso-height-percent:0;mso-wrap-distance-left:9pt;mso-wrap-distance-top:0;mso-wrap-distance-right:9pt;mso-wrap-distance-bottom:0;mso-position-horizontal:left;mso-position-horizontal-relative:margin;mso-position-vertical:absolute;mso-position-vertical-relative:text;mso-height-percent:0;mso-height-relative:margin;v-text-anchor:top" arcsize="2712f" o:gfxdata="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" fillcolor="white [3201]" strokecolor="#0070c0" strokeweight="1.5pt">
+                <v:stroke joinstyle="miter"/>
+                <v:textbox>
+                  <w:txbxContent>
+                    <w:p>
+                      <w:pPr>
+                        <w:pStyle w:val="Heading1"/>
+                        <w:spacing w:before="0"/>
+                        <w:jc w:val="center"/>
+                        <w:rPr>
+                          <w:rFonts w:ascii="Arial" w:eastAsia="Adobe Gothic Std B" w:hAnsi="Arial" w:cs="Arial"/>
+                        </w:rPr>
+                      </w:pPr>
+                      <w:r>
+                        <w:rPr>
+                          <w:rFonts w:ascii="Arial" w:eastAsia="Adobe Gothic Std B" w:hAnsi="Arial" w:cs="Arial"/>
+                        </w:rPr>
+                        <w:t>RMSD: Group Meeting</w:t>
+                      </w:r>
+                    </w:p>
+                    <w:p>
+                      <w:pPr>
+                        <w:pBdr>
+                          <w:bottom w:val="single" w:sz="4" w:space="1" w:color="auto"/>
+                        </w:pBdr>
+                        <w:spacing w:after="0"/>
+                      </w:pPr>
+                    </w:p>
+                    <w:p>
+                      <w:pPr>
+                        <w:pStyle w:val="Heading2"/>
+                        <w:spacing w:before="120"/>
+                        <w:rPr>
+                          <w:rFonts w:ascii="Arial" w:hAnsi="Arial" w:cs="Arial"/>
+                        </w:rPr>
+                      </w:pPr>
+                      <w:r>
+                        <w:rPr>
+                          <w:rFonts w:ascii="Arial" w:hAnsi="Arial" w:cs="Arial"/>
+                        </w:rPr>
+                        <w:t>Date:</w:t>
+                      </w:r>
+                    </w:p>
+                    <w:p>
+                      <w:pPr>
+                        <w:pStyle w:val="ListParagraph"/>
+                        <w:numPr>
+                          <w:ilvl w:val="0"/>
+                          <w:numId w:val="2"/>
+                        </w:numPr>
+                        <w:rPr>
+                          <w:rFonts w:ascii="Arial" w:hAnsi="Arial" w:cs="Arial"/>
+                        </w:rPr>
+                      </w:pPr>
+                      <w:r>
+                        <w:rPr>
+                          <w:rFonts w:ascii="Arial" w:hAnsi="Arial" w:cs="Arial"/>
+                        </w:rPr>
+                        <w:t>19</w:t>
+                      </w:r>
+                      <w:r>
+                        <w:rPr>
+                          <w:rFonts w:ascii="Arial" w:hAnsi="Arial" w:cs="Arial"/>
+                          <w:vertAlign w:val="superscript"/>
+                        </w:rPr>
+                        <w:t>th</w:t>
+                      </w:r>
+                      <w:r>
+                        <w:rPr>
+                          <w:rFonts w:ascii="Arial" w:hAnsi="Arial" w:cs="Arial"/>
+                        </w:rPr>
+                        <w:t xml:space="preserve"> November 2020</w:t>
+                      </w:r>
+                    </w:p>
+                    <w:p>
+                      <w:pPr>
+                        <w:pStyle w:val="Heading2"/>
+                        <w:rPr>
+                          <w:rFonts w:ascii="Arial" w:hAnsi="Arial" w:cs="Arial"/>
+                        </w:rPr>
+                      </w:pPr>
+                      <w:r>
+                        <w:rPr>
+                          <w:rFonts w:ascii="Arial" w:hAnsi="Arial" w:cs="Arial"/>
+                        </w:rPr>
+                        <w:t>Sprint</w:t>
+                      </w:r>
+                      <w:r>
+                        <w:rPr>
+                          <w:rFonts w:ascii="Arial" w:hAnsi="Arial" w:cs="Arial"/>
+                        </w:rPr>
+                        <w:t>:</w:t>
+                      </w:r>
+                    </w:p>
+                    <w:p>
+                      <w:pPr>
+                        <w:pStyle w:val="ListParagraph"/>
+                        <w:numPr>
+                          <w:ilvl w:val="0"/>
+                          <w:numId w:val="2"/>
+                        </w:numPr>
+                        <w:rPr>
+                          <w:rFonts w:ascii="Arial" w:hAnsi="Arial" w:cs="Arial"/>
+                        </w:rPr>
+                      </w:pPr>
+                      <w:r>
+                        <w:rPr>
+                          <w:rFonts w:ascii="Arial" w:hAnsi="Arial" w:cs="Arial"/>
+                        </w:rPr>
+                        <w:t xml:space="preserve">Sprint </w:t>
+                      </w:r>
+                      <w:r>
+                        <w:rPr>
+                          <w:rFonts w:ascii="Arial" w:hAnsi="Arial" w:cs="Arial"/>
+                        </w:rPr>
+                        <w:t>Two: The First Game</w:t>
+                      </w:r>
+                    </w:p>
+                    <w:p>
+                      <w:pPr>
+                        <w:pStyle w:val="Heading2"/>
+                        <w:rPr>
+                          <w:rFonts w:ascii="Arial" w:hAnsi="Arial" w:cs="Arial"/>
+                        </w:rPr>
+                      </w:pPr>
+                      <w:r>
+                        <w:rPr>
+                          <w:rFonts w:ascii="Arial" w:hAnsi="Arial" w:cs="Arial"/>
+                        </w:rPr>
+                        <w:t>Attendees:</w:t>
+                      </w:r>
+                    </w:p>
+                    <w:p>
+                      <w:pPr>
+                        <w:pStyle w:val="ListParagraph"/>
+                        <w:numPr>
+                          <w:ilvl w:val="0"/>
+                          <w:numId w:val="1"/>
+                        </w:numPr>
+                        <w:rPr>
+                          <w:rFonts w:ascii="Arial" w:hAnsi="Arial" w:cs="Arial"/>
+                        </w:rPr>
+                      </w:pPr>
+                      <w:r>
+                        <w:rPr>
+                          <w:rFonts w:ascii="Arial" w:hAnsi="Arial" w:cs="Arial"/>
+                        </w:rPr>
+                        <w:t>Dom Sleightholme (Scrum Master)</w:t>
+                      </w:r>
+                    </w:p>
+                    <w:p>
+                      <w:pPr>
+                        <w:pStyle w:val="ListParagraph"/>
+                        <w:numPr>
+                          <w:ilvl w:val="0"/>
+                          <w:numId w:val="1"/>
+                        </w:numPr>
+                        <w:rPr>
+                          <w:rFonts w:ascii="Arial" w:hAnsi="Arial" w:cs="Arial"/>
+                        </w:rPr>
+                      </w:pPr>
+                      <w:r>
+                        <w:rPr>
+                          <w:rFonts w:ascii="Arial" w:hAnsi="Arial" w:cs="Arial"/>
+                        </w:rPr>
+                        <w:t>Ross Doran (Product Owner)</w:t>
+                      </w:r>
+                    </w:p>
+                    <w:p>
+                      <w:pPr>
+                        <w:pStyle w:val="ListParagraph"/>
+                        <w:numPr>
+                          <w:ilvl w:val="0"/>
+                          <w:numId w:val="1"/>
+                        </w:numPr>
+                        <w:rPr>
+                          <w:rFonts w:ascii="Arial" w:hAnsi="Arial" w:cs="Arial"/>
+                        </w:rPr>
+                      </w:pPr>
+                      <w:r>
+                        <w:rPr>
+                          <w:rFonts w:ascii="Arial" w:hAnsi="Arial" w:cs="Arial"/>
+                        </w:rPr>
+                        <w:t>Martin McKenna (Technical Lead)</w:t>
+                      </w:r>
+                    </w:p>
+                    <w:p>
+                      <w:pPr>
+                        <w:pStyle w:val="Heading2"/>
+                        <w:rPr>
+                          <w:rFonts w:ascii="Arial" w:hAnsi="Arial" w:cs="Arial"/>
+                        </w:rPr>
+                      </w:pPr>
+                      <w:r>
+                        <w:rPr>
+                          <w:rFonts w:ascii="Arial" w:hAnsi="Arial" w:cs="Arial"/>
+                        </w:rPr>
+                        <w:t>Meeting Description:</w:t>
+                      </w:r>
+                    </w:p>
+                    <w:p>
+                      <w:pPr>
+                        <w:pStyle w:val="ListParagraph"/>
+                        <w:numPr>
+                          <w:ilvl w:val="0"/>
+                          <w:numId w:val="4"/>
+                        </w:numPr>
+                        <w:rPr>
+                          <w:rFonts w:ascii="Arial" w:hAnsi="Arial" w:cs="Arial"/>
+                        </w:rPr>
+                      </w:pPr>
+                      <w:r>
+                        <w:rPr>
+                          <w:rFonts w:ascii="Arial" w:hAnsi="Arial" w:cs="Arial"/>
+                        </w:rPr>
+                        <w:t>Discussed Ideas on Website with Paul</w:t>
+                      </w:r>
+                    </w:p>
+                    <w:p>
+                      <w:pPr>
+                        <w:pStyle w:val="ListParagraph"/>
+                        <w:numPr>
+                          <w:ilvl w:val="0"/>
+                          <w:numId w:val="4"/>
+                        </w:numPr>
+                        <w:rPr>
+                          <w:rFonts w:ascii="Arial" w:hAnsi="Arial" w:cs="Arial"/>
+                        </w:rPr>
+                      </w:pPr>
+                      <w:r>
+                        <w:rPr>
+                          <w:rFonts w:ascii="Arial" w:hAnsi="Arial" w:cs="Arial"/>
+                        </w:rPr>
+                        <w:t>Discussed our next steps in Development for Mini Game 1</w:t>
+                      </w:r>
+                    </w:p>
+                    <w:p>
+                      <w:pPr>
+                        <w:pStyle w:val="Heading2"/>
+                        <w:rPr>
+                          <w:rFonts w:ascii="Arial" w:hAnsi="Arial" w:cs="Arial"/>
+                        </w:rPr>
+                      </w:pPr>
+                      <w:r>
+                        <w:rPr>
+                          <w:rFonts w:ascii="Arial" w:hAnsi="Arial" w:cs="Arial"/>
+                        </w:rPr>
+                        <w:t>Targets for Next Meeting:</w:t>
+                      </w:r>
+                    </w:p>
+                    <w:p>
+                      <w:pPr>
+                        <w:pStyle w:val="ListParagraph"/>
+                        <w:numPr>
+                          <w:ilvl w:val="0"/>
+                          <w:numId w:val="3"/>
+                        </w:numPr>
+                        <w:rPr>
+                          <w:rFonts w:ascii="Arial" w:hAnsi="Arial" w:cs="Arial"/>
+                        </w:rPr>
+                      </w:pPr>
+                      <w:r>
+                        <w:rPr>
+                          <w:rFonts w:ascii="Arial" w:hAnsi="Arial" w:cs="Arial"/>
+                        </w:rPr>
+                        <w:t>Start Planning Website and information included</w:t>
+                      </w:r>
+                    </w:p>
+                    <w:p>
+                      <w:pPr>
+                        <w:pStyle w:val="ListParagraph"/>
+                        <w:numPr>
+                          <w:ilvl w:val="0"/>
+                          <w:numId w:val="3"/>
+                        </w:numPr>
+                        <w:rPr>
+                          <w:rFonts w:ascii="Arial" w:hAnsi="Arial" w:cs="Arial"/>
+                        </w:rPr>
+                      </w:pPr>
+                      <w:r>
+                        <w:rPr>
+                          <w:rFonts w:ascii="Arial" w:hAnsi="Arial" w:cs="Arial"/>
+                        </w:rPr>
+                        <w:t>Discussed how we are going to do scoring for the whole game</w:t>
+                      </w:r>
+                    </w:p>
+                    <w:p>
+                      <w:pPr>
+                        <w:pStyle w:val="ListParagraph"/>
+                        <w:numPr>
+                          <w:ilvl w:val="0"/>
+                          <w:numId w:val="3"/>
+                        </w:numPr>
+                        <w:rPr>
+                          <w:rFonts w:ascii="Arial" w:hAnsi="Arial" w:cs="Arial"/>
+                        </w:rPr>
+                      </w:pPr>
+                      <w:r>
+                        <w:rPr>
+                          <w:rFonts w:ascii="Arial" w:hAnsi="Arial" w:cs="Arial"/>
+                        </w:rPr>
+                        <w:t>Discussed the changes we have made for Mini Game 1</w:t>
+                      </w:r>
+                    </w:p>
+                    <w:p>
+                      <w:pPr>
+                        <w:jc w:val="center"/>
+                      </w:pPr>
+                    </w:p>
+                  </w:txbxContent>
+                </v:textbox>
+                <w10:wrap anchorx="margin"/>
+              </v:roundrect>
+            </w:pict>
+          </mc:Fallback>
+        </mc:AlternateContent>
+      </w:r>
+      <w:r>
+        <w:tab/>
+      </w:r>
+    </w:p>
+    <w:p>
+      <w:pPr>
+        <w:tabs>
+          <w:tab w:val="left" w:pos="2865"/>
+        </w:tabs>
+      </w:pPr>
+    </w:p>
+    <w:p>
+      <w:pPr>
+        <w:tabs>
+          <w:tab w:val="left" w:pos="2865"/>
+        </w:tabs>
+      </w:pPr>
+    </w:p>
+    <w:p>
+      <w:pPr>
+        <w:tabs>
+          <w:tab w:val="left" w:pos="2865"/>
+        </w:tabs>
+      </w:pPr>
+    </w:p>
+    <w:p>
+      <w:pPr>
+        <w:tabs>
+          <w:tab w:val="left" w:pos="2865"/>
+        </w:tabs>
+      </w:pPr>
+    </w:p>
+    <w:p>
+      <w:pPr>
+        <w:tabs>
+          <w:tab w:val="left" w:pos="2865"/>
+        </w:tabs>
+      </w:pPr>
+    </w:p>
+    <w:p>
+      <w:pPr>
+        <w:tabs>
+          <w:tab w:val="left" w:pos="2865"/>
+        </w:tabs>
+      </w:pPr>
+    </w:p>
+    <w:p>
+      <w:pPr>
+        <w:tabs>
+          <w:tab w:val="left" w:pos="2865"/>
+        </w:tabs>
+      </w:pPr>
+    </w:p>
+    <w:p>
+      <w:pPr>
+        <w:tabs>
+          <w:tab w:val="left" w:pos="2865"/>
+        </w:tabs>
+      </w:pPr>
+    </w:p>
+    <w:p>
+      <w:pPr>
+        <w:tabs>
+          <w:tab w:val="left" w:pos="2865"/>
+        </w:tabs>
+      </w:pPr>
+    </w:p>
+    <w:p>
+      <w:pPr>
+        <w:tabs>
+          <w:tab w:val="left" w:pos="2865"/>
+        </w:tabs>
+      </w:pPr>
+    </w:p>
+    <w:p>
+      <w:pPr>
+        <w:tabs>
+          <w:tab w:val="left" w:pos="2865"/>
+        </w:tabs>
+      </w:pPr>
+    </w:p>
+    <w:p>
+      <w:pPr>
+        <w:tabs>
+          <w:tab w:val="left" w:pos="2865"/>
+        </w:tabs>
+      </w:pPr>
+    </w:p>
+    <w:p>
+      <w:pPr>
+        <w:tabs>
+          <w:tab w:val="left" w:pos="2865"/>
+        </w:tabs>
+      </w:pPr>
+    </w:p>
+    <w:p>
+      <w:pPr>
+        <w:tabs>
+          <w:tab w:val="left" w:pos="2865"/>
+        </w:tabs>
+      </w:pPr>
+    </w:p>
+    <w:p>
+      <w:pPr>
+        <w:tabs>
+          <w:tab w:val="left" w:pos="2865"/>
+        </w:tabs>
+      </w:pPr>
+      <w:r>
+        <w:rPr>
+          <w:noProof/>
+        </w:rPr>
+        <w:lastRenderedPageBreak/>
+        <mc:AlternateContent>
+          <mc:Choice Requires="wps">
+            <w:drawing>
+              <wp:anchor distT="0" distB="0" distL="114300" distR="114300" simplePos="0" relativeHeight="251671552" behindDoc="0" locked="0" layoutInCell="1" allowOverlap="1" wp14:anchorId="5D922C91" wp14:editId="6756B58C">
+                <wp:simplePos x="0" y="0"/>
+                <wp:positionH relativeFrom="margin">
+                  <wp:align>left</wp:align>
+                </wp:positionH>
+                <wp:positionV relativeFrom="paragraph">
+                  <wp:posOffset>0</wp:posOffset>
+                </wp:positionV>
+                <wp:extent cx="5676900" cy="4048125"/>
+                <wp:effectExtent l="0" t="0" r="19050" b="28575"/>
+                <wp:wrapNone/>
+                <wp:docPr id="7" name="Rectangle: Rounded Corners 7"/>
+                <wp:cNvGraphicFramePr/>
+                <a:graphic xmlns:a="http://schemas.openxmlformats.org/drawingml/2006/main">
+                  <a:graphicData uri="http://schemas.microsoft.com/office/word/2010/wordprocessingShape">
+                    <wps:wsp>
+                      <wps:cNvSpPr/>
+                      <wps:spPr>
+                        <a:xfrm>
+                          <a:off x="0" y="0"/>
+                          <a:ext cx="5676900" cy="4048125"/>
+                        </a:xfrm>
+                        <a:prstGeom prst="roundRect">
+                          <a:avLst>
+                            <a:gd name="adj" fmla="val 4141"/>
+                          </a:avLst>
+                        </a:prstGeom>
+                        <a:ln w="19050">
+                          <a:solidFill>
+                            <a:srgbClr val="0070C0"/>
+                          </a:solidFill>
+                        </a:ln>
+                      </wps:spPr>
+                      <wps:style>
+                        <a:lnRef idx="2">
+                          <a:schemeClr val="dk1"/>
+                        </a:lnRef>
+                        <a:fillRef idx="1">
+                          <a:schemeClr val="lt1"/>
+                        </a:fillRef>
+                        <a:effectRef idx="0">
+                          <a:schemeClr val="dk1"/>
+                        </a:effectRef>
+                        <a:fontRef idx="minor">
+                          <a:schemeClr val="dk1"/>
+                        </a:fontRef>
+                      </wps:style>
+                      <wps:txbx>
+                        <w:txbxContent>
+                          <w:p>
+                            <w:pPr>
+                              <w:pStyle w:val="Heading1"/>
+                              <w:spacing w:before="0"/>
+                              <w:jc w:val="center"/>
+                              <w:rPr>
+                                <w:rFonts w:ascii="Arial" w:eastAsia="Adobe Gothic Std B" w:hAnsi="Arial" w:cs="Arial"/>
+                              </w:rPr>
+                            </w:pPr>
+                            <w:r>
+                              <w:rPr>
+                                <w:rFonts w:ascii="Arial" w:eastAsia="Adobe Gothic Std B" w:hAnsi="Arial" w:cs="Arial"/>
+                              </w:rPr>
+                              <w:t>RMSD: Group Meeting</w:t>
+                            </w:r>
+                          </w:p>
+                          <w:p>
+                            <w:pPr>
+                              <w:pBdr>
+                                <w:bottom w:val="single" w:sz="4" w:space="1" w:color="auto"/>
+                              </w:pBdr>
+                              <w:spacing w:after="0"/>
+                            </w:pPr>
+                          </w:p>
+                          <w:p>
+                            <w:pPr>
+                              <w:pStyle w:val="Heading2"/>
+                              <w:spacing w:before="120"/>
+                              <w:rPr>
+                                <w:rFonts w:ascii="Arial" w:hAnsi="Arial" w:cs="Arial"/>
+                              </w:rPr>
+                            </w:pPr>
+                            <w:r>
+                              <w:rPr>
+                                <w:rFonts w:ascii="Arial" w:hAnsi="Arial" w:cs="Arial"/>
+                              </w:rPr>
+                              <w:t>Date:</w:t>
+                            </w:r>
+                          </w:p>
+                          <w:p>
+                            <w:pPr>
+                              <w:pStyle w:val="ListParagraph"/>
+                              <w:numPr>
+                                <w:ilvl w:val="0"/>
+                                <w:numId w:val="2"/>
+                              </w:numPr>
+                              <w:rPr>
+                                <w:rFonts w:ascii="Arial" w:hAnsi="Arial" w:cs="Arial"/>
+                              </w:rPr>
+                            </w:pPr>
+                            <w:r>
+                              <w:rPr>
+                                <w:rFonts w:ascii="Arial" w:hAnsi="Arial" w:cs="Arial"/>
+                              </w:rPr>
+                              <w:t>26</w:t>
+                            </w:r>
+                            <w:r>
+                              <w:rPr>
+                                <w:rFonts w:ascii="Arial" w:hAnsi="Arial" w:cs="Arial"/>
+                                <w:vertAlign w:val="superscript"/>
+                              </w:rPr>
+                              <w:t>th</w:t>
+                            </w:r>
+                            <w:r>
+                              <w:rPr>
+                                <w:rFonts w:ascii="Arial" w:hAnsi="Arial" w:cs="Arial"/>
+                              </w:rPr>
+                              <w:t xml:space="preserve"> November 2020</w:t>
+                            </w:r>
+                          </w:p>
+                          <w:p>
+                            <w:pPr>
+                              <w:pStyle w:val="Heading2"/>
+                              <w:rPr>
+                                <w:rFonts w:ascii="Arial" w:hAnsi="Arial" w:cs="Arial"/>
+                              </w:rPr>
+                            </w:pPr>
+                            <w:r>
+                              <w:rPr>
+                                <w:rFonts w:ascii="Arial" w:hAnsi="Arial" w:cs="Arial"/>
+                              </w:rPr>
+                              <w:t>Sprint</w:t>
+                            </w:r>
+                            <w:r>
+                              <w:rPr>
+                                <w:rFonts w:ascii="Arial" w:hAnsi="Arial" w:cs="Arial"/>
+                              </w:rPr>
+                              <w:t>:</w:t>
+                            </w:r>
+                          </w:p>
+                          <w:p>
+                            <w:pPr>
+                              <w:pStyle w:val="ListParagraph"/>
+                              <w:numPr>
+                                <w:ilvl w:val="0"/>
+                                <w:numId w:val="2"/>
+                              </w:numPr>
+                              <w:rPr>
+                                <w:rFonts w:ascii="Arial" w:hAnsi="Arial" w:cs="Arial"/>
+                              </w:rPr>
+                            </w:pPr>
+                            <w:r>
+                              <w:rPr>
+                                <w:rFonts w:ascii="Arial" w:hAnsi="Arial" w:cs="Arial"/>
+                              </w:rPr>
+                              <w:t xml:space="preserve">Sprint </w:t>
+                            </w:r>
+                            <w:r>
+                              <w:rPr>
+                                <w:rFonts w:ascii="Arial" w:hAnsi="Arial" w:cs="Arial"/>
+                              </w:rPr>
+                              <w:t>Two: The First Game</w:t>
+                            </w:r>
+                          </w:p>
+                          <w:p>
+                            <w:pPr>
+                              <w:pStyle w:val="Heading2"/>
+                              <w:rPr>
+                                <w:rFonts w:ascii="Arial" w:hAnsi="Arial" w:cs="Arial"/>
+                              </w:rPr>
+                            </w:pPr>
+                            <w:r>
+                              <w:rPr>
+                                <w:rFonts w:ascii="Arial" w:hAnsi="Arial" w:cs="Arial"/>
+                              </w:rPr>
+                              <w:t>Attendees:</w:t>
+                            </w:r>
+                          </w:p>
+                          <w:p>
+                            <w:pPr>
+                              <w:pStyle w:val="ListParagraph"/>
+                              <w:numPr>
+                                <w:ilvl w:val="0"/>
+                                <w:numId w:val="1"/>
+                              </w:numPr>
+                              <w:rPr>
+                                <w:rFonts w:ascii="Arial" w:hAnsi="Arial" w:cs="Arial"/>
+                              </w:rPr>
+                            </w:pPr>
+                            <w:r>
+                              <w:rPr>
+                                <w:rFonts w:ascii="Arial" w:hAnsi="Arial" w:cs="Arial"/>
+                              </w:rPr>
+                              <w:t>Dom Sleightholme (Scrum Master)</w:t>
+                            </w:r>
+                          </w:p>
+                          <w:p>
+                            <w:pPr>
+                              <w:pStyle w:val="ListParagraph"/>
+                              <w:numPr>
+                                <w:ilvl w:val="0"/>
+                                <w:numId w:val="1"/>
+                              </w:numPr>
+                              <w:rPr>
+                                <w:rFonts w:ascii="Arial" w:hAnsi="Arial" w:cs="Arial"/>
+                              </w:rPr>
+                            </w:pPr>
+                            <w:r>
+                              <w:rPr>
+                                <w:rFonts w:ascii="Arial" w:hAnsi="Arial" w:cs="Arial"/>
+                              </w:rPr>
+                              <w:t>Ross Doran (Product Owner)</w:t>
+                            </w:r>
+                          </w:p>
+                          <w:p>
+                            <w:pPr>
+                              <w:pStyle w:val="ListParagraph"/>
+                              <w:numPr>
+                                <w:ilvl w:val="0"/>
+                                <w:numId w:val="1"/>
+                              </w:numPr>
+                              <w:rPr>
+                                <w:rFonts w:ascii="Arial" w:hAnsi="Arial" w:cs="Arial"/>
+                              </w:rPr>
+                            </w:pPr>
+                            <w:r>
+                              <w:rPr>
+                                <w:rFonts w:ascii="Arial" w:hAnsi="Arial" w:cs="Arial"/>
+                              </w:rPr>
+                              <w:t>Martin McKenna (Technical Lead)</w:t>
+                            </w:r>
+                          </w:p>
+                          <w:p>
+                            <w:pPr>
+                              <w:pStyle w:val="Heading2"/>
+                              <w:rPr>
+                                <w:rFonts w:ascii="Arial" w:hAnsi="Arial" w:cs="Arial"/>
+                              </w:rPr>
+                            </w:pPr>
+                            <w:r>
+                              <w:rPr>
+                                <w:rFonts w:ascii="Arial" w:hAnsi="Arial" w:cs="Arial"/>
+                              </w:rPr>
+                              <w:t>Meeting Description:</w:t>
+                            </w:r>
+                          </w:p>
+                          <w:p>
+                            <w:pPr>
+                              <w:pStyle w:val="ListParagraph"/>
+                              <w:numPr>
+                                <w:ilvl w:val="0"/>
+                                <w:numId w:val="4"/>
+                              </w:numPr>
+                              <w:rPr>
+                                <w:rFonts w:ascii="Arial" w:hAnsi="Arial" w:cs="Arial"/>
+                              </w:rPr>
+                            </w:pPr>
+                            <w:r>
+                              <w:rPr>
+                                <w:rFonts w:ascii="Arial" w:hAnsi="Arial" w:cs="Arial"/>
+                              </w:rPr>
+                              <w:t xml:space="preserve">Discussed </w:t>
+                            </w:r>
+                            <w:r>
+                              <w:rPr>
+                                <w:rFonts w:ascii="Arial" w:hAnsi="Arial" w:cs="Arial"/>
+                              </w:rPr>
+                              <w:t>what we are planning on testing for next week</w:t>
+                            </w:r>
+                          </w:p>
+                          <w:p>
+                            <w:pPr>
+                              <w:pStyle w:val="ListParagraph"/>
+                              <w:numPr>
+                                <w:ilvl w:val="0"/>
+                                <w:numId w:val="4"/>
+                              </w:numPr>
+                              <w:rPr>
+                                <w:rFonts w:ascii="Arial" w:hAnsi="Arial" w:cs="Arial"/>
+                              </w:rPr>
+                            </w:pPr>
+                            <w:r>
+                              <w:rPr>
+                                <w:rFonts w:ascii="Arial" w:hAnsi="Arial" w:cs="Arial"/>
+                              </w:rPr>
+                              <w:t>Started Website Development</w:t>
+                            </w:r>
+                          </w:p>
+                          <w:p>
+                            <w:pPr>
+                              <w:pStyle w:val="Heading2"/>
+                              <w:rPr>
+                                <w:rFonts w:ascii="Arial" w:hAnsi="Arial" w:cs="Arial"/>
+                              </w:rPr>
+                            </w:pPr>
+                            <w:r>
+                              <w:rPr>
+                                <w:rFonts w:ascii="Arial" w:hAnsi="Arial" w:cs="Arial"/>
+                              </w:rPr>
+                              <w:t>Targets for Next Meeting:</w:t>
+                            </w:r>
+                          </w:p>
+                          <w:p>
+                            <w:pPr>
+                              <w:pStyle w:val="ListParagraph"/>
+                              <w:numPr>
+                                <w:ilvl w:val="0"/>
+                                <w:numId w:val="3"/>
+                              </w:numPr>
+                              <w:rPr>
+                                <w:rFonts w:ascii="Arial" w:hAnsi="Arial" w:cs="Arial"/>
+                              </w:rPr>
+                            </w:pPr>
+                            <w:r>
+                              <w:rPr>
+                                <w:rFonts w:ascii="Arial" w:hAnsi="Arial" w:cs="Arial"/>
+                              </w:rPr>
+                              <w:t xml:space="preserve">Complete </w:t>
+                            </w:r>
+                            <w:r>
+                              <w:rPr>
+                                <w:rFonts w:ascii="Arial" w:hAnsi="Arial" w:cs="Arial"/>
+                              </w:rPr>
+                              <w:t>testing prototype for next week</w:t>
+                            </w:r>
+                          </w:p>
+                          <w:p>
+                            <w:pPr>
+                              <w:pStyle w:val="ListParagraph"/>
+                              <w:numPr>
+                                <w:ilvl w:val="0"/>
+                                <w:numId w:val="3"/>
+                              </w:numPr>
+                              <w:rPr>
+                                <w:rFonts w:ascii="Arial" w:hAnsi="Arial" w:cs="Arial"/>
+                              </w:rPr>
+                            </w:pPr>
+                            <w:r>
+                              <w:rPr>
+                                <w:rFonts w:ascii="Arial" w:hAnsi="Arial" w:cs="Arial"/>
+                              </w:rPr>
+                              <w:t>Start thinking about Design elements on Website</w:t>
+                            </w:r>
+                          </w:p>
+                          <w:p>
+                            <w:pPr>
+                              <w:pStyle w:val="ListParagraph"/>
+                              <w:numPr>
+                                <w:ilvl w:val="0"/>
+                                <w:numId w:val="3"/>
+                              </w:numPr>
+                              <w:rPr>
+                                <w:rFonts w:ascii="Arial" w:hAnsi="Arial" w:cs="Arial"/>
+                              </w:rPr>
+                            </w:pPr>
+                            <w:r>
+                              <w:rPr>
+                                <w:rFonts w:ascii="Arial" w:hAnsi="Arial" w:cs="Arial"/>
+                              </w:rPr>
+                              <w:t>Start thinking ideas for Second Mini Game</w:t>
+                            </w:r>
+                          </w:p>
+                          <w:p>
+                            <w:pPr>
+                              <w:jc w:val="center"/>
+                            </w:pPr>
+                          </w:p>
+                        </w:txbxContent>
+                      </wps:txbx>
+                      <wps:bodyPr rot="0" spcFirstLastPara="0" vertOverflow="overflow" horzOverflow="overflow" vert="horz" wrap="square" lIns="91440" tIns="45720" rIns="91440" bIns="45720" numCol="1" spcCol="0" rtlCol="0" fromWordArt="0" anchor="t" anchorCtr="0" forceAA="0" compatLnSpc="1">
+                        <a:prstTxWarp prst="textNoShape">
+                          <a:avLst/>
+                        </a:prstTxWarp>
+                        <a:noAutofit/>
+                      </wps:bodyPr>
+                    </wps:wsp>
+                  </a:graphicData>
+                </a:graphic>
+                <wp14:sizeRelV relativeFrom="margin">
+                  <wp14:pctHeight>0</wp14:pctHeight>
+                </wp14:sizeRelV>
+              </wp:anchor>
+            </w:drawing>
+          </mc:Choice>
+          <mc:Fallback>
+            <w:pict>
+              <v:roundrect w14:anchorId="5D922C91" id="Rectangle: Rounded Corners 7" o:spid="_x0000_s1032" style="position:absolute;margin-left:0;margin-top:0;width:447pt;height:318.75pt;z-index:251671552;visibility:visible;mso-wrap-style:square;mso-height-percent:0;mso-wrap-distance-left:9pt;mso-wrap-distance-top:0;mso-wrap-distance-right:9pt;mso-wrap-distance-bottom:0;mso-position-horizontal:left;mso-position-horizontal-relative:margin;mso-position-vertical:absolute;mso-position-vertical-relative:text;mso-height-percent:0;mso-height-relative:margin;v-text-anchor:top" arcsize="2712f" o:gfxdata="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" fillcolor="white [3201]" strokecolor="#0070c0" strokeweight="1.5pt">
+                <v:stroke joinstyle="miter"/>
+                <v:textbox>
+                  <w:txbxContent>
+                    <w:p>
+                      <w:pPr>
+                        <w:pStyle w:val="Heading1"/>
+                        <w:spacing w:before="0"/>
+                        <w:jc w:val="center"/>
+                        <w:rPr>
+                          <w:rFonts w:ascii="Arial" w:eastAsia="Adobe Gothic Std B" w:hAnsi="Arial" w:cs="Arial"/>
+                        </w:rPr>
+                      </w:pPr>
+                      <w:r>
+                        <w:rPr>
+                          <w:rFonts w:ascii="Arial" w:eastAsia="Adobe Gothic Std B" w:hAnsi="Arial" w:cs="Arial"/>
+                        </w:rPr>
+                        <w:t>RMSD: Group Meeting</w:t>
+                      </w:r>
+                    </w:p>
+                    <w:p>
+                      <w:pPr>
+                        <w:pBdr>
+                          <w:bottom w:val="single" w:sz="4" w:space="1" w:color="auto"/>
+                        </w:pBdr>
+                        <w:spacing w:after="0"/>
+                      </w:pPr>
+                    </w:p>
+                    <w:p>
+                      <w:pPr>
+                        <w:pStyle w:val="Heading2"/>
+                        <w:spacing w:before="120"/>
+                        <w:rPr>
+                          <w:rFonts w:ascii="Arial" w:hAnsi="Arial" w:cs="Arial"/>
+                        </w:rPr>
+                      </w:pPr>
+                      <w:r>
+                        <w:rPr>
+                          <w:rFonts w:ascii="Arial" w:hAnsi="Arial" w:cs="Arial"/>
+                        </w:rPr>
+                        <w:t>Date:</w:t>
+                      </w:r>
+                    </w:p>
+                    <w:p>
+                      <w:pPr>
+                        <w:pStyle w:val="ListParagraph"/>
+                        <w:numPr>
+                          <w:ilvl w:val="0"/>
+                          <w:numId w:val="2"/>
+                        </w:numPr>
+                        <w:rPr>
+                          <w:rFonts w:ascii="Arial" w:hAnsi="Arial" w:cs="Arial"/>
+                        </w:rPr>
+                      </w:pPr>
+                      <w:r>
+                        <w:rPr>
+                          <w:rFonts w:ascii="Arial" w:hAnsi="Arial" w:cs="Arial"/>
+                        </w:rPr>
+                        <w:t>26</w:t>
+                      </w:r>
+                      <w:r>
+                        <w:rPr>
+                          <w:rFonts w:ascii="Arial" w:hAnsi="Arial" w:cs="Arial"/>
+                          <w:vertAlign w:val="superscript"/>
+                        </w:rPr>
+                        <w:t>th</w:t>
+                      </w:r>
+                      <w:r>
+                        <w:rPr>
+                          <w:rFonts w:ascii="Arial" w:hAnsi="Arial" w:cs="Arial"/>
+                        </w:rPr>
+                        <w:t xml:space="preserve"> November 2020</w:t>
+                      </w:r>
+                    </w:p>
+                    <w:p>
+                      <w:pPr>
+                        <w:pStyle w:val="Heading2"/>
+                        <w:rPr>
+                          <w:rFonts w:ascii="Arial" w:hAnsi="Arial" w:cs="Arial"/>
+                        </w:rPr>
+                      </w:pPr>
+                      <w:r>
+                        <w:rPr>
+                          <w:rFonts w:ascii="Arial" w:hAnsi="Arial" w:cs="Arial"/>
+                        </w:rPr>
+                        <w:t>Sprint</w:t>
+                      </w:r>
+                      <w:r>
+                        <w:rPr>
+                          <w:rFonts w:ascii="Arial" w:hAnsi="Arial" w:cs="Arial"/>
+                        </w:rPr>
+                        <w:t>:</w:t>
+                      </w:r>
+                    </w:p>
+                    <w:p>
+                      <w:pPr>
+                        <w:pStyle w:val="ListParagraph"/>
+                        <w:numPr>
+                          <w:ilvl w:val="0"/>
+                          <w:numId w:val="2"/>
+                        </w:numPr>
+                        <w:rPr>
+                          <w:rFonts w:ascii="Arial" w:hAnsi="Arial" w:cs="Arial"/>
+                        </w:rPr>
+                      </w:pPr>
+                      <w:r>
+                        <w:rPr>
+                          <w:rFonts w:ascii="Arial" w:hAnsi="Arial" w:cs="Arial"/>
+                        </w:rPr>
+                        <w:t xml:space="preserve">Sprint </w:t>
+                      </w:r>
+                      <w:r>
+                        <w:rPr>
+                          <w:rFonts w:ascii="Arial" w:hAnsi="Arial" w:cs="Arial"/>
+                        </w:rPr>
+                        <w:t>Two: The First Game</w:t>
+                      </w:r>
+                    </w:p>
+                    <w:p>
+                      <w:pPr>
+                        <w:pStyle w:val="Heading2"/>
+                        <w:rPr>
+                          <w:rFonts w:ascii="Arial" w:hAnsi="Arial" w:cs="Arial"/>
+                        </w:rPr>
+                      </w:pPr>
+                      <w:r>
+                        <w:rPr>
+                          <w:rFonts w:ascii="Arial" w:hAnsi="Arial" w:cs="Arial"/>
+                        </w:rPr>
+                        <w:t>Attendees:</w:t>
+                      </w:r>
+                    </w:p>
+                    <w:p>
+                      <w:pPr>
+                        <w:pStyle w:val="ListParagraph"/>
+                        <w:numPr>
+                          <w:ilvl w:val="0"/>
+                          <w:numId w:val="1"/>
+                        </w:numPr>
+                        <w:rPr>
+                          <w:rFonts w:ascii="Arial" w:hAnsi="Arial" w:cs="Arial"/>
+                        </w:rPr>
+                      </w:pPr>
+                      <w:r>
+                        <w:rPr>
+                          <w:rFonts w:ascii="Arial" w:hAnsi="Arial" w:cs="Arial"/>
+                        </w:rPr>
+                        <w:t>Dom Sleightholme (Scrum Master)</w:t>
+                      </w:r>
+                    </w:p>
+                    <w:p>
+                      <w:pPr>
+                        <w:pStyle w:val="ListParagraph"/>
+                        <w:numPr>
+                          <w:ilvl w:val="0"/>
+                          <w:numId w:val="1"/>
+                        </w:numPr>
+                        <w:rPr>
+                          <w:rFonts w:ascii="Arial" w:hAnsi="Arial" w:cs="Arial"/>
+                        </w:rPr>
+                      </w:pPr>
+                      <w:r>
+                        <w:rPr>
+                          <w:rFonts w:ascii="Arial" w:hAnsi="Arial" w:cs="Arial"/>
+                        </w:rPr>
+                        <w:t>Ross Doran (Product Owner)</w:t>
+                      </w:r>
+                    </w:p>
+                    <w:p>
+                      <w:pPr>
+                        <w:pStyle w:val="ListParagraph"/>
+                        <w:numPr>
+                          <w:ilvl w:val="0"/>
+                          <w:numId w:val="1"/>
+                        </w:numPr>
+                        <w:rPr>
+                          <w:rFonts w:ascii="Arial" w:hAnsi="Arial" w:cs="Arial"/>
+                        </w:rPr>
+                      </w:pPr>
+                      <w:r>
+                        <w:rPr>
+                          <w:rFonts w:ascii="Arial" w:hAnsi="Arial" w:cs="Arial"/>
+                        </w:rPr>
+                        <w:t>Martin McKenna (Technical Lead)</w:t>
+                      </w:r>
+                    </w:p>
+                    <w:p>
+                      <w:pPr>
+                        <w:pStyle w:val="Heading2"/>
+                        <w:rPr>
+                          <w:rFonts w:ascii="Arial" w:hAnsi="Arial" w:cs="Arial"/>
+                        </w:rPr>
+                      </w:pPr>
+                      <w:r>
+                        <w:rPr>
+                          <w:rFonts w:ascii="Arial" w:hAnsi="Arial" w:cs="Arial"/>
+                        </w:rPr>
+                        <w:t>Meeting Description:</w:t>
+                      </w:r>
+                    </w:p>
+                    <w:p>
+                      <w:pPr>
+                        <w:pStyle w:val="ListParagraph"/>
+                        <w:numPr>
+                          <w:ilvl w:val="0"/>
+                          <w:numId w:val="4"/>
+                        </w:numPr>
+                        <w:rPr>
+                          <w:rFonts w:ascii="Arial" w:hAnsi="Arial" w:cs="Arial"/>
+                        </w:rPr>
+                      </w:pPr>
+                      <w:r>
+                        <w:rPr>
+                          <w:rFonts w:ascii="Arial" w:hAnsi="Arial" w:cs="Arial"/>
+                        </w:rPr>
+                        <w:t xml:space="preserve">Discussed </w:t>
+                      </w:r>
+                      <w:r>
+                        <w:rPr>
+                          <w:rFonts w:ascii="Arial" w:hAnsi="Arial" w:cs="Arial"/>
+                        </w:rPr>
+                        <w:t>what we are planning on testing for next week</w:t>
+                      </w:r>
+                    </w:p>
+                    <w:p>
+                      <w:pPr>
+                        <w:pStyle w:val="ListParagraph"/>
+                        <w:numPr>
+                          <w:ilvl w:val="0"/>
+                          <w:numId w:val="4"/>
+                        </w:numPr>
+                        <w:rPr>
+                          <w:rFonts w:ascii="Arial" w:hAnsi="Arial" w:cs="Arial"/>
+                        </w:rPr>
+                      </w:pPr>
+                      <w:r>
+                        <w:rPr>
+                          <w:rFonts w:ascii="Arial" w:hAnsi="Arial" w:cs="Arial"/>
+                        </w:rPr>
+                        <w:t>Started Website Development</w:t>
+                      </w:r>
+                    </w:p>
+                    <w:p>
+                      <w:pPr>
+                        <w:pStyle w:val="Heading2"/>
+                        <w:rPr>
+                          <w:rFonts w:ascii="Arial" w:hAnsi="Arial" w:cs="Arial"/>
+                        </w:rPr>
+                      </w:pPr>
+                      <w:r>
+                        <w:rPr>
+                          <w:rFonts w:ascii="Arial" w:hAnsi="Arial" w:cs="Arial"/>
+                        </w:rPr>
+                        <w:t>Targets for Next Meeting:</w:t>
+                      </w:r>
+                    </w:p>
+                    <w:p>
+                      <w:pPr>
+                        <w:pStyle w:val="ListParagraph"/>
+                        <w:numPr>
+                          <w:ilvl w:val="0"/>
+                          <w:numId w:val="3"/>
+                        </w:numPr>
+                        <w:rPr>
+                          <w:rFonts w:ascii="Arial" w:hAnsi="Arial" w:cs="Arial"/>
+                        </w:rPr>
+                      </w:pPr>
+                      <w:r>
+                        <w:rPr>
+                          <w:rFonts w:ascii="Arial" w:hAnsi="Arial" w:cs="Arial"/>
+                        </w:rPr>
+                        <w:t xml:space="preserve">Complete </w:t>
+                      </w:r>
+                      <w:r>
+                        <w:rPr>
+                          <w:rFonts w:ascii="Arial" w:hAnsi="Arial" w:cs="Arial"/>
+                        </w:rPr>
+                        <w:t>testing prototype for next week</w:t>
+                      </w:r>
+                    </w:p>
+                    <w:p>
+                      <w:pPr>
+                        <w:pStyle w:val="ListParagraph"/>
+                        <w:numPr>
+                          <w:ilvl w:val="0"/>
+                          <w:numId w:val="3"/>
+                        </w:numPr>
+                        <w:rPr>
+                          <w:rFonts w:ascii="Arial" w:hAnsi="Arial" w:cs="Arial"/>
+                        </w:rPr>
+                      </w:pPr>
+                      <w:r>
+                        <w:rPr>
+                          <w:rFonts w:ascii="Arial" w:hAnsi="Arial" w:cs="Arial"/>
+                        </w:rPr>
+                        <w:t>Start thinking about Design elements on Website</w:t>
+                      </w:r>
+                    </w:p>
+                    <w:p>
+                      <w:pPr>
+                        <w:pStyle w:val="ListParagraph"/>
+                        <w:numPr>
+                          <w:ilvl w:val="0"/>
+                          <w:numId w:val="3"/>
+                        </w:numPr>
+                        <w:rPr>
+                          <w:rFonts w:ascii="Arial" w:hAnsi="Arial" w:cs="Arial"/>
+                        </w:rPr>
+                      </w:pPr>
+                      <w:r>
+                        <w:rPr>
+                          <w:rFonts w:ascii="Arial" w:hAnsi="Arial" w:cs="Arial"/>
+                        </w:rPr>
+                        <w:t>Start thinking ideas for Second Mini Game</w:t>
+                      </w:r>
+                    </w:p>
+                    <w:p>
+                      <w:pPr>
+                        <w:jc w:val="center"/>
+                      </w:pPr>
+                    </w:p>
+                  </w:txbxContent>
+                </v:textbox>
+                <w10:wrap anchorx="margin"/>
+              </v:roundrect>
+            </w:pict>
+          </mc:Fallback>
+        </mc:AlternateContent>
+      </w:r>
+    </w:p>
+    <w:p/>
+    <w:p/>
+    <w:p/>
+    <w:p/>
+    <w:p/>
+    <w:p/>
+    <w:p/>
+    <w:p/>
+    <w:p/>
+    <w:p/>
+    <w:p/>
+    <w:p/>
+    <w:p/>
+    <w:p/>
+    <w:p/>
+    <w:p/>
+    <w:p/>
+    <w:p>
+      <w:pPr>
+        <w:tabs>
+          <w:tab w:val="left" w:pos="3390"/>
+        </w:tabs>
+      </w:pPr>
+      <w:r>
+        <w:tab/>
       </w:r>
     </w:p>
     <w:sectPr>

</xml_diff>